<commit_message>
Update the Assimp model loader.
</commit_message>
<xml_diff>
--- a/docs/概率和统计 第六章.docx
+++ b/docs/概率和统计 第六章.docx
@@ -3836,7 +3836,6 @@
     <w:p>
       <w:pPr>
         <w:rPr>
-          <w:rFonts w:hint="eastAsia"/>
           <w:sz w:val="20"/>
           <w:szCs w:val="20"/>
         </w:rPr>
@@ -4334,15 +4333,7 @@
                               <w:sz w:val="20"/>
                               <w:szCs w:val="20"/>
                             </w:rPr>
-                            <m:t>-</m:t>
-                          </m:r>
-                          <m:r>
-                            <w:rPr>
-                              <w:rFonts w:ascii="Cambria Math" w:hAnsi="Cambria Math"/>
-                              <w:sz w:val="20"/>
-                              <w:szCs w:val="20"/>
-                            </w:rPr>
-                            <m:t>μ</m:t>
+                            <m:t>-μ</m:t>
                           </m:r>
                         </m:num>
                         <m:den>
@@ -4368,8 +4359,9 @@
                               </m:r>
                             </m:num>
                             <m:den>
-                              <m:sSup>
-                                <m:sSupPr>
+                              <m:rad>
+                                <m:radPr>
+                                  <m:degHide m:val="1"/>
                                   <m:ctrlPr>
                                     <w:rPr>
                                       <w:rFonts w:ascii="Cambria Math" w:hAnsi="Cambria Math"/>
@@ -4378,7 +4370,8 @@
                                       <w:szCs w:val="20"/>
                                     </w:rPr>
                                   </m:ctrlPr>
-                                </m:sSupPr>
+                                </m:radPr>
+                                <m:deg/>
                                 <m:e>
                                   <m:r>
                                     <w:rPr>
@@ -4389,41 +4382,7 @@
                                     <m:t>n</m:t>
                                   </m:r>
                                 </m:e>
-                                <m:sup>
-                                  <m:f>
-                                    <m:fPr>
-                                      <m:ctrlPr>
-                                        <w:rPr>
-                                          <w:rFonts w:ascii="Cambria Math" w:hAnsi="Cambria Math"/>
-                                          <w:i/>
-                                          <w:sz w:val="20"/>
-                                          <w:szCs w:val="20"/>
-                                        </w:rPr>
-                                      </m:ctrlPr>
-                                    </m:fPr>
-                                    <m:num>
-                                      <m:r>
-                                        <w:rPr>
-                                          <w:rFonts w:ascii="Cambria Math" w:hAnsi="Cambria Math"/>
-                                          <w:sz w:val="20"/>
-                                          <w:szCs w:val="20"/>
-                                        </w:rPr>
-                                        <m:t>1</m:t>
-                                      </m:r>
-                                    </m:num>
-                                    <m:den>
-                                      <m:r>
-                                        <w:rPr>
-                                          <w:rFonts w:ascii="Cambria Math" w:hAnsi="Cambria Math"/>
-                                          <w:sz w:val="20"/>
-                                          <w:szCs w:val="20"/>
-                                        </w:rPr>
-                                        <m:t>2</m:t>
-                                      </m:r>
-                                    </m:den>
-                                  </m:f>
-                                </m:sup>
-                              </m:sSup>
+                              </m:rad>
                             </m:den>
                           </m:f>
                         </m:den>
@@ -4585,8 +4544,6 @@
           <w:szCs w:val="20"/>
         </w:rPr>
       </w:pPr>
-      <w:bookmarkStart w:id="0" w:name="_GoBack"/>
-      <w:bookmarkEnd w:id="0"/>
     </w:p>
     <w:p>
       <w:pPr>
@@ -4719,15 +4676,7 @@
           <w:sz w:val="20"/>
           <w:szCs w:val="20"/>
         </w:rPr>
-        <w:t>是</w:t>
-      </w:r>
-      <w:r>
-        <w:rPr>
-          <w:rFonts w:hint="eastAsia"/>
-          <w:sz w:val="20"/>
-          <w:szCs w:val="20"/>
-        </w:rPr>
-        <w:t>一组随机变量，其中</w:t>
+        <w:t>是一组随机变量，其中</w:t>
       </w:r>
       <m:oMath>
         <m:r>
@@ -4747,29 +4696,7 @@
             <w:sz w:val="20"/>
             <w:szCs w:val="20"/>
           </w:rPr>
-          <m:t>=1,2,</m:t>
-        </m:r>
-        <m:r>
-          <m:rPr>
-            <m:sty m:val="p"/>
-          </m:rPr>
-          <w:rPr>
-            <w:rFonts w:ascii="Cambria Math" w:hAnsi="Cambria Math"/>
-            <w:sz w:val="20"/>
-            <w:szCs w:val="20"/>
-          </w:rPr>
-          <m:t>…</m:t>
-        </m:r>
-        <m:r>
-          <m:rPr>
-            <m:sty m:val="p"/>
-          </m:rPr>
-          <w:rPr>
-            <w:rFonts w:ascii="Cambria Math" w:hAnsi="Cambria Math"/>
-            <w:sz w:val="20"/>
-            <w:szCs w:val="20"/>
-          </w:rPr>
-          <m:t>,</m:t>
+          <m:t>=1,2,…,</m:t>
         </m:r>
       </m:oMath>
       <w:r>
@@ -5429,15 +5356,7 @@
           <w:sz w:val="20"/>
           <w:szCs w:val="20"/>
         </w:rPr>
-        <w:t>是一组随机变量，</w:t>
-      </w:r>
-      <w:r>
-        <w:rPr>
-          <w:rFonts w:hint="eastAsia"/>
-          <w:sz w:val="20"/>
-          <w:szCs w:val="20"/>
-        </w:rPr>
-        <w:t>设</w:t>
+        <w:t>是一组随机变量，设</w:t>
       </w:r>
       <m:oMath>
         <m:sSup>
@@ -5478,15 +5397,7 @@
           <w:sz w:val="20"/>
           <w:szCs w:val="20"/>
         </w:rPr>
-        <w:t>是</w:t>
-      </w:r>
-      <w:r>
-        <w:rPr>
-          <w:rFonts w:hint="eastAsia"/>
-          <w:sz w:val="20"/>
-          <w:szCs w:val="20"/>
-        </w:rPr>
-        <w:t>一个连续</w:t>
+        <w:t>是一个连续</w:t>
       </w:r>
       <w:proofErr w:type="spellStart"/>
       <w:r>
@@ -5539,7 +5450,23 @@
           <w:sz w:val="20"/>
           <w:szCs w:val="20"/>
         </w:rPr>
-        <w:t>是一个实数，设</w:t>
+        <w:t>是一个实数</w:t>
+      </w:r>
+      <w:r>
+        <w:rPr>
+          <w:rFonts w:hint="eastAsia"/>
+          <w:sz w:val="20"/>
+          <w:szCs w:val="20"/>
+        </w:rPr>
+        <w:t>，</w:t>
+      </w:r>
+      <w:r>
+        <w:rPr>
+          <w:rFonts w:hint="eastAsia"/>
+          <w:sz w:val="20"/>
+          <w:szCs w:val="20"/>
+        </w:rPr>
+        <w:t>设</w:t>
       </w:r>
       <m:oMath>
         <m:sSub>
@@ -5627,15 +5554,7 @@
           <w:sz w:val="20"/>
           <w:szCs w:val="20"/>
         </w:rPr>
-        <w:t>是</w:t>
-      </w:r>
-      <w:r>
-        <w:rPr>
-          <w:rFonts w:hint="eastAsia"/>
-          <w:sz w:val="20"/>
-          <w:szCs w:val="20"/>
-        </w:rPr>
-        <w:t>一组递增到无穷大的正数.</w:t>
+        <w:t>是一组递增到无穷大的正数.</w:t>
       </w:r>
       <w:r>
         <w:rPr>
@@ -6298,31 +6217,7 @@
           <w:sz w:val="20"/>
           <w:szCs w:val="20"/>
         </w:rPr>
-        <w:t>是一组</w:t>
-      </w:r>
-      <w:r>
-        <w:rPr>
-          <w:rFonts w:hint="eastAsia"/>
-          <w:sz w:val="20"/>
-          <w:szCs w:val="20"/>
-        </w:rPr>
-        <w:t>独立随机变量，其分布</w:t>
-      </w:r>
-      <w:r>
-        <w:rPr>
-          <w:rFonts w:hint="eastAsia"/>
-          <w:sz w:val="20"/>
-          <w:szCs w:val="20"/>
-        </w:rPr>
-        <w:t>均值</w:t>
-      </w:r>
-      <w:r>
-        <w:rPr>
-          <w:rFonts w:hint="eastAsia"/>
-          <w:sz w:val="20"/>
-          <w:szCs w:val="20"/>
-        </w:rPr>
-        <w:t>为</w:t>
+        <w:t>是一组独立随机变量，其分布均值为</w:t>
       </w:r>
       <m:oMath>
         <m:r>
@@ -6775,7 +6670,6 @@
     <w:p>
       <w:pPr>
         <w:rPr>
-          <w:rFonts w:hint="eastAsia"/>
           <w:sz w:val="20"/>
           <w:szCs w:val="20"/>
         </w:rPr>
@@ -6807,6 +6701,3079 @@
     <w:p>
       <w:pPr>
         <w:rPr>
+          <w:rFonts w:hint="eastAsia"/>
+          <w:sz w:val="20"/>
+          <w:szCs w:val="20"/>
+        </w:rPr>
+      </w:pPr>
+      <w:r>
+        <w:rPr>
+          <w:sz w:val="20"/>
+          <w:szCs w:val="20"/>
+        </w:rPr>
+        <w:tab/>
+      </w:r>
+      <w:r>
+        <w:rPr>
+          <w:rFonts w:hint="eastAsia"/>
+          <w:sz w:val="20"/>
+          <w:szCs w:val="20"/>
+        </w:rPr>
+        <w:t>我们现在将中心极限定理应用到一组</w:t>
+      </w:r>
+      <w:r>
+        <w:rPr>
+          <w:rFonts w:hint="eastAsia"/>
+          <w:sz w:val="20"/>
+          <w:szCs w:val="20"/>
+        </w:rPr>
+        <w:t>随机变量</w:t>
+      </w:r>
+      <m:oMath>
+        <m:sSub>
+          <m:sSubPr>
+            <m:ctrlPr>
+              <w:rPr>
+                <w:rFonts w:ascii="Cambria Math" w:hAnsi="Cambria Math"/>
+                <w:sz w:val="20"/>
+                <w:szCs w:val="20"/>
+              </w:rPr>
+            </m:ctrlPr>
+          </m:sSubPr>
+          <m:e>
+            <m:r>
+              <w:rPr>
+                <w:rFonts w:ascii="Cambria Math" w:hAnsi="Cambria Math"/>
+                <w:sz w:val="20"/>
+                <w:szCs w:val="20"/>
+              </w:rPr>
+              <m:t>X</m:t>
+            </m:r>
+          </m:e>
+          <m:sub>
+            <m:r>
+              <w:rPr>
+                <w:rFonts w:ascii="Cambria Math" w:hAnsi="Cambria Math"/>
+                <w:sz w:val="20"/>
+                <w:szCs w:val="20"/>
+              </w:rPr>
+              <m:t>1</m:t>
+            </m:r>
+          </m:sub>
+        </m:sSub>
+        <m:r>
+          <w:rPr>
+            <w:rFonts w:ascii="Cambria Math" w:hAnsi="Cambria Math"/>
+            <w:sz w:val="20"/>
+            <w:szCs w:val="20"/>
+          </w:rPr>
+          <m:t>,</m:t>
+        </m:r>
+        <m:sSub>
+          <m:sSubPr>
+            <m:ctrlPr>
+              <w:rPr>
+                <w:rFonts w:ascii="Cambria Math" w:hAnsi="Cambria Math"/>
+                <w:sz w:val="20"/>
+                <w:szCs w:val="20"/>
+              </w:rPr>
+            </m:ctrlPr>
+          </m:sSubPr>
+          <m:e>
+            <m:r>
+              <w:rPr>
+                <w:rFonts w:ascii="Cambria Math" w:hAnsi="Cambria Math"/>
+                <w:sz w:val="20"/>
+                <w:szCs w:val="20"/>
+              </w:rPr>
+              <m:t>X</m:t>
+            </m:r>
+          </m:e>
+          <m:sub>
+            <m:r>
+              <w:rPr>
+                <w:rFonts w:ascii="Cambria Math" w:hAnsi="Cambria Math"/>
+                <w:sz w:val="20"/>
+                <w:szCs w:val="20"/>
+              </w:rPr>
+              <m:t>2</m:t>
+            </m:r>
+          </m:sub>
+        </m:sSub>
+        <m:r>
+          <w:rPr>
+            <w:rFonts w:ascii="Cambria Math" w:hAnsi="Cambria Math"/>
+            <w:sz w:val="20"/>
+            <w:szCs w:val="20"/>
+          </w:rPr>
+          <m:t>,…</m:t>
+        </m:r>
+      </m:oMath>
+      <w:r>
+        <w:rPr>
+          <w:rFonts w:hint="eastAsia"/>
+          <w:sz w:val="20"/>
+          <w:szCs w:val="20"/>
+        </w:rPr>
+        <w:t>，假设这些随机变量是独立但不一定是相同分布.</w:t>
+      </w:r>
+      <w:r>
+        <w:rPr>
+          <w:sz w:val="20"/>
+          <w:szCs w:val="20"/>
+        </w:rPr>
+        <w:t xml:space="preserve"> </w:t>
+      </w:r>
+      <w:r>
+        <w:rPr>
+          <w:rFonts w:hint="eastAsia"/>
+          <w:sz w:val="20"/>
+          <w:szCs w:val="20"/>
+        </w:rPr>
+        <w:t>假设</w:t>
+      </w:r>
+      <m:oMath>
+        <m:r>
+          <m:rPr>
+            <m:sty m:val="p"/>
+          </m:rPr>
+          <w:rPr>
+            <w:rFonts w:ascii="Cambria Math" w:hAnsi="Cambria Math"/>
+            <w:sz w:val="20"/>
+            <w:szCs w:val="20"/>
+          </w:rPr>
+          <m:t>E</m:t>
+        </m:r>
+        <m:d>
+          <m:dPr>
+            <m:ctrlPr>
+              <w:rPr>
+                <w:rFonts w:ascii="Cambria Math" w:hAnsi="Cambria Math"/>
+                <w:sz w:val="20"/>
+                <w:szCs w:val="20"/>
+              </w:rPr>
+            </m:ctrlPr>
+          </m:dPr>
+          <m:e>
+            <m:sSub>
+              <m:sSubPr>
+                <m:ctrlPr>
+                  <w:rPr>
+                    <w:rFonts w:ascii="Cambria Math" w:hAnsi="Cambria Math"/>
+                    <w:i/>
+                    <w:sz w:val="20"/>
+                    <w:szCs w:val="20"/>
+                  </w:rPr>
+                </m:ctrlPr>
+              </m:sSubPr>
+              <m:e>
+                <m:r>
+                  <w:rPr>
+                    <w:rFonts w:ascii="Cambria Math" w:hAnsi="Cambria Math"/>
+                    <w:sz w:val="20"/>
+                    <w:szCs w:val="20"/>
+                  </w:rPr>
+                  <m:t>X</m:t>
+                </m:r>
+              </m:e>
+              <m:sub>
+                <m:r>
+                  <w:rPr>
+                    <w:rFonts w:ascii="Cambria Math" w:hAnsi="Cambria Math"/>
+                    <w:sz w:val="20"/>
+                    <w:szCs w:val="20"/>
+                  </w:rPr>
+                  <m:t>i</m:t>
+                </m:r>
+              </m:sub>
+            </m:sSub>
+          </m:e>
+        </m:d>
+        <m:r>
+          <w:rPr>
+            <w:rFonts w:ascii="Cambria Math" w:hAnsi="Cambria Math"/>
+            <w:sz w:val="20"/>
+            <w:szCs w:val="20"/>
+          </w:rPr>
+          <m:t>=</m:t>
+        </m:r>
+        <m:sSub>
+          <m:sSubPr>
+            <m:ctrlPr>
+              <w:rPr>
+                <w:rFonts w:ascii="Cambria Math" w:hAnsi="Cambria Math"/>
+                <w:i/>
+                <w:sz w:val="20"/>
+                <w:szCs w:val="20"/>
+              </w:rPr>
+            </m:ctrlPr>
+          </m:sSubPr>
+          <m:e>
+            <m:r>
+              <w:rPr>
+                <w:rFonts w:ascii="Cambria Math" w:hAnsi="Cambria Math"/>
+                <w:sz w:val="20"/>
+                <w:szCs w:val="20"/>
+              </w:rPr>
+              <m:t>μ</m:t>
+            </m:r>
+          </m:e>
+          <m:sub>
+            <m:r>
+              <w:rPr>
+                <w:rFonts w:ascii="Cambria Math" w:hAnsi="Cambria Math"/>
+                <w:sz w:val="20"/>
+                <w:szCs w:val="20"/>
+              </w:rPr>
+              <m:t>i</m:t>
+            </m:r>
+          </m:sub>
+        </m:sSub>
+      </m:oMath>
+      <w:r>
+        <w:rPr>
+          <w:rFonts w:hint="eastAsia"/>
+          <w:sz w:val="20"/>
+          <w:szCs w:val="20"/>
+        </w:rPr>
+        <w:t>，</w:t>
+      </w:r>
+      <m:oMath>
+        <m:r>
+          <m:rPr>
+            <m:sty m:val="p"/>
+          </m:rPr>
+          <w:rPr>
+            <w:rFonts w:ascii="Cambria Math" w:hAnsi="Cambria Math"/>
+            <w:sz w:val="20"/>
+            <w:szCs w:val="20"/>
+          </w:rPr>
+          <m:t>Var</m:t>
+        </m:r>
+        <m:d>
+          <m:dPr>
+            <m:ctrlPr>
+              <w:rPr>
+                <w:rFonts w:ascii="Cambria Math" w:hAnsi="Cambria Math"/>
+                <w:sz w:val="20"/>
+                <w:szCs w:val="20"/>
+              </w:rPr>
+            </m:ctrlPr>
+          </m:dPr>
+          <m:e>
+            <m:sSub>
+              <m:sSubPr>
+                <m:ctrlPr>
+                  <w:rPr>
+                    <w:rFonts w:ascii="Cambria Math" w:hAnsi="Cambria Math"/>
+                    <w:i/>
+                    <w:sz w:val="20"/>
+                    <w:szCs w:val="20"/>
+                  </w:rPr>
+                </m:ctrlPr>
+              </m:sSubPr>
+              <m:e>
+                <m:r>
+                  <w:rPr>
+                    <w:rFonts w:ascii="Cambria Math" w:hAnsi="Cambria Math"/>
+                    <w:sz w:val="20"/>
+                    <w:szCs w:val="20"/>
+                  </w:rPr>
+                  <m:t>X</m:t>
+                </m:r>
+              </m:e>
+              <m:sub>
+                <m:r>
+                  <w:rPr>
+                    <w:rFonts w:ascii="Cambria Math" w:hAnsi="Cambria Math"/>
+                    <w:sz w:val="20"/>
+                    <w:szCs w:val="20"/>
+                  </w:rPr>
+                  <m:t>i</m:t>
+                </m:r>
+              </m:sub>
+            </m:sSub>
+          </m:e>
+        </m:d>
+        <m:r>
+          <w:rPr>
+            <w:rFonts w:ascii="Cambria Math" w:hAnsi="Cambria Math"/>
+            <w:sz w:val="20"/>
+            <w:szCs w:val="20"/>
+          </w:rPr>
+          <m:t>=</m:t>
+        </m:r>
+        <m:sSubSup>
+          <m:sSubSupPr>
+            <m:ctrlPr>
+              <w:rPr>
+                <w:rFonts w:ascii="Cambria Math" w:hAnsi="Cambria Math"/>
+                <w:i/>
+                <w:sz w:val="20"/>
+                <w:szCs w:val="20"/>
+              </w:rPr>
+            </m:ctrlPr>
+          </m:sSubSupPr>
+          <m:e>
+            <m:r>
+              <w:rPr>
+                <w:rFonts w:ascii="Cambria Math" w:hAnsi="Cambria Math"/>
+                <w:sz w:val="20"/>
+                <w:szCs w:val="20"/>
+              </w:rPr>
+              <m:t>σ</m:t>
+            </m:r>
+          </m:e>
+          <m:sub>
+            <m:r>
+              <w:rPr>
+                <w:rFonts w:ascii="Cambria Math" w:hAnsi="Cambria Math"/>
+                <w:sz w:val="20"/>
+                <w:szCs w:val="20"/>
+              </w:rPr>
+              <m:t>i</m:t>
+            </m:r>
+          </m:sub>
+          <m:sup>
+            <m:r>
+              <w:rPr>
+                <w:rFonts w:ascii="Cambria Math" w:hAnsi="Cambria Math"/>
+                <w:sz w:val="20"/>
+                <w:szCs w:val="20"/>
+              </w:rPr>
+              <m:t>2</m:t>
+            </m:r>
+          </m:sup>
+        </m:sSubSup>
+      </m:oMath>
+      <w:r>
+        <w:rPr>
+          <w:rFonts w:hint="eastAsia"/>
+          <w:sz w:val="20"/>
+          <w:szCs w:val="20"/>
+        </w:rPr>
+        <w:t>，</w:t>
+      </w:r>
+      <m:oMath>
+        <m:r>
+          <w:rPr>
+            <w:rFonts w:ascii="Cambria Math" w:hAnsi="Cambria Math"/>
+            <w:sz w:val="20"/>
+            <w:szCs w:val="20"/>
+          </w:rPr>
+          <m:t>i=1,…,n</m:t>
+        </m:r>
+      </m:oMath>
+      <w:r>
+        <w:rPr>
+          <w:rFonts w:hint="eastAsia"/>
+          <w:sz w:val="20"/>
+          <w:szCs w:val="20"/>
+        </w:rPr>
+        <w:t>.</w:t>
+      </w:r>
+      <w:r>
+        <w:rPr>
+          <w:sz w:val="20"/>
+          <w:szCs w:val="20"/>
+        </w:rPr>
+        <w:t xml:space="preserve"> </w:t>
+      </w:r>
+      <w:r>
+        <w:rPr>
+          <w:rFonts w:hint="eastAsia"/>
+          <w:sz w:val="20"/>
+          <w:szCs w:val="20"/>
+        </w:rPr>
+        <w:t>设</w:t>
+      </w:r>
+    </w:p>
+    <w:p>
+      <w:pPr>
+        <w:rPr>
+          <w:rFonts w:hint="eastAsia"/>
+          <w:sz w:val="20"/>
+          <w:szCs w:val="20"/>
+        </w:rPr>
+      </w:pPr>
+      <m:oMathPara>
+        <m:oMathParaPr>
+          <m:jc m:val="right"/>
+        </m:oMathParaPr>
+        <m:oMath>
+          <m:sSub>
+            <m:sSubPr>
+              <m:ctrlPr>
+                <w:rPr>
+                  <w:rFonts w:ascii="Cambria Math" w:hAnsi="Cambria Math"/>
+                  <w:sz w:val="20"/>
+                  <w:szCs w:val="20"/>
+                </w:rPr>
+              </m:ctrlPr>
+            </m:sSubPr>
+            <m:e>
+              <m:r>
+                <w:rPr>
+                  <w:rFonts w:ascii="Cambria Math" w:hAnsi="Cambria Math"/>
+                  <w:sz w:val="20"/>
+                  <w:szCs w:val="20"/>
+                </w:rPr>
+                <m:t>Y</m:t>
+              </m:r>
+            </m:e>
+            <m:sub>
+              <m:r>
+                <w:rPr>
+                  <w:rFonts w:ascii="Cambria Math" w:hAnsi="Cambria Math"/>
+                  <w:sz w:val="20"/>
+                  <w:szCs w:val="20"/>
+                </w:rPr>
+                <m:t>n</m:t>
+              </m:r>
+            </m:sub>
+          </m:sSub>
+          <m:r>
+            <w:rPr>
+              <w:rFonts w:ascii="Cambria Math" w:hAnsi="Cambria Math"/>
+              <w:sz w:val="20"/>
+              <w:szCs w:val="20"/>
+            </w:rPr>
+            <m:t>=</m:t>
+          </m:r>
+          <m:f>
+            <m:fPr>
+              <m:ctrlPr>
+                <w:rPr>
+                  <w:rFonts w:ascii="Cambria Math" w:hAnsi="Cambria Math"/>
+                  <w:i/>
+                  <w:sz w:val="20"/>
+                  <w:szCs w:val="20"/>
+                </w:rPr>
+              </m:ctrlPr>
+            </m:fPr>
+            <m:num>
+              <m:nary>
+                <m:naryPr>
+                  <m:chr m:val="∑"/>
+                  <m:limLoc m:val="subSup"/>
+                  <m:ctrlPr>
+                    <w:rPr>
+                      <w:rFonts w:ascii="Cambria Math" w:hAnsi="Cambria Math"/>
+                      <w:i/>
+                      <w:sz w:val="20"/>
+                      <w:szCs w:val="20"/>
+                    </w:rPr>
+                  </m:ctrlPr>
+                </m:naryPr>
+                <m:sub>
+                  <m:r>
+                    <w:rPr>
+                      <w:rFonts w:ascii="Cambria Math" w:hAnsi="Cambria Math"/>
+                      <w:sz w:val="20"/>
+                      <w:szCs w:val="20"/>
+                    </w:rPr>
+                    <m:t>i=1</m:t>
+                  </m:r>
+                </m:sub>
+                <m:sup>
+                  <m:r>
+                    <w:rPr>
+                      <w:rFonts w:ascii="Cambria Math" w:hAnsi="Cambria Math"/>
+                      <w:sz w:val="20"/>
+                      <w:szCs w:val="20"/>
+                    </w:rPr>
+                    <m:t>n</m:t>
+                  </m:r>
+                </m:sup>
+                <m:e>
+                  <m:sSub>
+                    <m:sSubPr>
+                      <m:ctrlPr>
+                        <w:rPr>
+                          <w:rFonts w:ascii="Cambria Math" w:hAnsi="Cambria Math"/>
+                          <w:i/>
+                          <w:sz w:val="20"/>
+                          <w:szCs w:val="20"/>
+                        </w:rPr>
+                      </m:ctrlPr>
+                    </m:sSubPr>
+                    <m:e>
+                      <m:r>
+                        <w:rPr>
+                          <w:rFonts w:ascii="Cambria Math" w:hAnsi="Cambria Math"/>
+                          <w:sz w:val="20"/>
+                          <w:szCs w:val="20"/>
+                        </w:rPr>
+                        <m:t>X</m:t>
+                      </m:r>
+                    </m:e>
+                    <m:sub>
+                      <m:r>
+                        <w:rPr>
+                          <w:rFonts w:ascii="Cambria Math" w:hAnsi="Cambria Math"/>
+                          <w:sz w:val="20"/>
+                          <w:szCs w:val="20"/>
+                        </w:rPr>
+                        <m:t>i</m:t>
+                      </m:r>
+                    </m:sub>
+                  </m:sSub>
+                </m:e>
+              </m:nary>
+              <m:r>
+                <w:rPr>
+                  <w:rFonts w:ascii="Cambria Math" w:hAnsi="Cambria Math"/>
+                  <w:sz w:val="20"/>
+                  <w:szCs w:val="20"/>
+                </w:rPr>
+                <m:t>-</m:t>
+              </m:r>
+              <m:nary>
+                <m:naryPr>
+                  <m:chr m:val="∑"/>
+                  <m:limLoc m:val="subSup"/>
+                  <m:ctrlPr>
+                    <w:rPr>
+                      <w:rFonts w:ascii="Cambria Math" w:hAnsi="Cambria Math"/>
+                      <w:i/>
+                      <w:sz w:val="20"/>
+                      <w:szCs w:val="20"/>
+                    </w:rPr>
+                  </m:ctrlPr>
+                </m:naryPr>
+                <m:sub>
+                  <m:r>
+                    <w:rPr>
+                      <w:rFonts w:ascii="Cambria Math" w:hAnsi="Cambria Math"/>
+                      <w:sz w:val="20"/>
+                      <w:szCs w:val="20"/>
+                    </w:rPr>
+                    <m:t>i=1</m:t>
+                  </m:r>
+                </m:sub>
+                <m:sup>
+                  <m:r>
+                    <w:rPr>
+                      <w:rFonts w:ascii="Cambria Math" w:hAnsi="Cambria Math"/>
+                      <w:sz w:val="20"/>
+                      <w:szCs w:val="20"/>
+                    </w:rPr>
+                    <m:t>n</m:t>
+                  </m:r>
+                </m:sup>
+                <m:e>
+                  <m:sSub>
+                    <m:sSubPr>
+                      <m:ctrlPr>
+                        <w:rPr>
+                          <w:rFonts w:ascii="Cambria Math" w:hAnsi="Cambria Math"/>
+                          <w:i/>
+                          <w:sz w:val="20"/>
+                          <w:szCs w:val="20"/>
+                        </w:rPr>
+                      </m:ctrlPr>
+                    </m:sSubPr>
+                    <m:e>
+                      <m:r>
+                        <w:rPr>
+                          <w:rFonts w:ascii="Cambria Math" w:hAnsi="Cambria Math"/>
+                          <w:sz w:val="20"/>
+                          <w:szCs w:val="20"/>
+                        </w:rPr>
+                        <m:t>μ</m:t>
+                      </m:r>
+                    </m:e>
+                    <m:sub>
+                      <m:r>
+                        <w:rPr>
+                          <w:rFonts w:ascii="Cambria Math" w:hAnsi="Cambria Math"/>
+                          <w:sz w:val="20"/>
+                          <w:szCs w:val="20"/>
+                        </w:rPr>
+                        <m:t>i</m:t>
+                      </m:r>
+                    </m:sub>
+                  </m:sSub>
+                </m:e>
+              </m:nary>
+            </m:num>
+            <m:den>
+              <m:sSup>
+                <m:sSupPr>
+                  <m:ctrlPr>
+                    <w:rPr>
+                      <w:rFonts w:ascii="Cambria Math" w:hAnsi="Cambria Math"/>
+                      <w:i/>
+                      <w:sz w:val="20"/>
+                      <w:szCs w:val="20"/>
+                    </w:rPr>
+                  </m:ctrlPr>
+                </m:sSupPr>
+                <m:e>
+                  <m:d>
+                    <m:dPr>
+                      <m:ctrlPr>
+                        <w:rPr>
+                          <w:rFonts w:ascii="Cambria Math" w:hAnsi="Cambria Math"/>
+                          <w:i/>
+                          <w:sz w:val="20"/>
+                          <w:szCs w:val="20"/>
+                        </w:rPr>
+                      </m:ctrlPr>
+                    </m:dPr>
+                    <m:e>
+                      <m:nary>
+                        <m:naryPr>
+                          <m:chr m:val="∑"/>
+                          <m:limLoc m:val="subSup"/>
+                          <m:ctrlPr>
+                            <w:rPr>
+                              <w:rFonts w:ascii="Cambria Math" w:hAnsi="Cambria Math"/>
+                              <w:i/>
+                              <w:sz w:val="20"/>
+                              <w:szCs w:val="20"/>
+                            </w:rPr>
+                          </m:ctrlPr>
+                        </m:naryPr>
+                        <m:sub>
+                          <m:r>
+                            <w:rPr>
+                              <w:rFonts w:ascii="Cambria Math" w:hAnsi="Cambria Math"/>
+                              <w:sz w:val="20"/>
+                              <w:szCs w:val="20"/>
+                            </w:rPr>
+                            <m:t>i=1</m:t>
+                          </m:r>
+                        </m:sub>
+                        <m:sup>
+                          <m:r>
+                            <w:rPr>
+                              <w:rFonts w:ascii="Cambria Math" w:hAnsi="Cambria Math"/>
+                              <w:sz w:val="20"/>
+                              <w:szCs w:val="20"/>
+                            </w:rPr>
+                            <m:t>n</m:t>
+                          </m:r>
+                        </m:sup>
+                        <m:e>
+                          <m:sSubSup>
+                            <m:sSubSupPr>
+                              <m:ctrlPr>
+                                <w:rPr>
+                                  <w:rFonts w:ascii="Cambria Math" w:hAnsi="Cambria Math"/>
+                                  <w:i/>
+                                  <w:sz w:val="20"/>
+                                  <w:szCs w:val="20"/>
+                                </w:rPr>
+                              </m:ctrlPr>
+                            </m:sSubSupPr>
+                            <m:e>
+                              <m:r>
+                                <w:rPr>
+                                  <w:rFonts w:ascii="Cambria Math" w:hAnsi="Cambria Math"/>
+                                  <w:sz w:val="20"/>
+                                  <w:szCs w:val="20"/>
+                                </w:rPr>
+                                <m:t>σ</m:t>
+                              </m:r>
+                            </m:e>
+                            <m:sub>
+                              <m:r>
+                                <w:rPr>
+                                  <w:rFonts w:ascii="Cambria Math" w:hAnsi="Cambria Math"/>
+                                  <w:sz w:val="20"/>
+                                  <w:szCs w:val="20"/>
+                                </w:rPr>
+                                <m:t>i</m:t>
+                              </m:r>
+                            </m:sub>
+                            <m:sup>
+                              <m:r>
+                                <w:rPr>
+                                  <w:rFonts w:ascii="Cambria Math" w:hAnsi="Cambria Math"/>
+                                  <w:sz w:val="20"/>
+                                  <w:szCs w:val="20"/>
+                                </w:rPr>
+                                <m:t>2</m:t>
+                              </m:r>
+                            </m:sup>
+                          </m:sSubSup>
+                        </m:e>
+                      </m:nary>
+                    </m:e>
+                  </m:d>
+                </m:e>
+                <m:sup>
+                  <m:r>
+                    <w:rPr>
+                      <w:rFonts w:ascii="Cambria Math" w:hAnsi="Cambria Math"/>
+                      <w:sz w:val="20"/>
+                      <w:szCs w:val="20"/>
+                    </w:rPr>
+                    <m:t>1/2</m:t>
+                  </m:r>
+                </m:sup>
+              </m:sSup>
+            </m:den>
+          </m:f>
+          <m:r>
+            <m:rPr>
+              <m:sty m:val="p"/>
+            </m:rPr>
+            <w:rPr>
+              <w:rFonts w:ascii="Cambria Math" w:hAnsi="Cambria Math"/>
+              <w:sz w:val="20"/>
+              <w:szCs w:val="20"/>
+            </w:rPr>
+            <m:t xml:space="preserve">.                                             </m:t>
+          </m:r>
+          <m:d>
+            <m:dPr>
+              <m:ctrlPr>
+                <w:rPr>
+                  <w:rFonts w:ascii="Cambria Math" w:hAnsi="Cambria Math"/>
+                  <w:sz w:val="20"/>
+                  <w:szCs w:val="20"/>
+                </w:rPr>
+              </m:ctrlPr>
+            </m:dPr>
+            <m:e>
+              <m:r>
+                <m:rPr>
+                  <m:sty m:val="p"/>
+                </m:rPr>
+                <w:rPr>
+                  <w:rFonts w:ascii="Cambria Math" w:hAnsi="Cambria Math"/>
+                  <w:sz w:val="20"/>
+                  <w:szCs w:val="20"/>
+                </w:rPr>
+                <m:t>6.3.8</m:t>
+              </m:r>
+            </m:e>
+          </m:d>
+          <m:r>
+            <w:rPr>
+              <w:rFonts w:ascii="Cambria Math" w:hAnsi="Cambria Math"/>
+              <w:sz w:val="20"/>
+              <w:szCs w:val="20"/>
+            </w:rPr>
+            <m:t xml:space="preserve">          </m:t>
+          </m:r>
+        </m:oMath>
+      </m:oMathPara>
+    </w:p>
+    <w:p>
+      <w:pPr>
+        <w:rPr>
+          <w:sz w:val="20"/>
+          <w:szCs w:val="20"/>
+        </w:rPr>
+      </w:pPr>
+      <w:r>
+        <w:rPr>
+          <w:rFonts w:hint="eastAsia"/>
+          <w:sz w:val="20"/>
+          <w:szCs w:val="20"/>
+        </w:rPr>
+        <w:t>则</w:t>
+      </w:r>
+      <m:oMath>
+        <m:r>
+          <m:rPr>
+            <m:sty m:val="p"/>
+          </m:rPr>
+          <w:rPr>
+            <w:rFonts w:ascii="Cambria Math" w:hAnsi="Cambria Math"/>
+            <w:sz w:val="20"/>
+            <w:szCs w:val="20"/>
+          </w:rPr>
+          <m:t>E</m:t>
+        </m:r>
+        <m:d>
+          <m:dPr>
+            <m:ctrlPr>
+              <w:rPr>
+                <w:rFonts w:ascii="Cambria Math" w:hAnsi="Cambria Math"/>
+                <w:sz w:val="20"/>
+                <w:szCs w:val="20"/>
+              </w:rPr>
+            </m:ctrlPr>
+          </m:dPr>
+          <m:e>
+            <m:sSub>
+              <m:sSubPr>
+                <m:ctrlPr>
+                  <w:rPr>
+                    <w:rFonts w:ascii="Cambria Math" w:hAnsi="Cambria Math"/>
+                    <w:i/>
+                    <w:sz w:val="20"/>
+                    <w:szCs w:val="20"/>
+                  </w:rPr>
+                </m:ctrlPr>
+              </m:sSubPr>
+              <m:e>
+                <m:r>
+                  <w:rPr>
+                    <w:rFonts w:ascii="Cambria Math" w:hAnsi="Cambria Math"/>
+                    <w:sz w:val="20"/>
+                    <w:szCs w:val="20"/>
+                  </w:rPr>
+                  <m:t>Y</m:t>
+                </m:r>
+              </m:e>
+              <m:sub>
+                <m:r>
+                  <w:rPr>
+                    <w:rFonts w:ascii="Cambria Math" w:hAnsi="Cambria Math"/>
+                    <w:sz w:val="20"/>
+                    <w:szCs w:val="20"/>
+                  </w:rPr>
+                  <m:t>n</m:t>
+                </m:r>
+              </m:sub>
+            </m:sSub>
+          </m:e>
+        </m:d>
+        <m:r>
+          <w:rPr>
+            <w:rFonts w:ascii="Cambria Math" w:hAnsi="Cambria Math"/>
+            <w:sz w:val="20"/>
+            <w:szCs w:val="20"/>
+          </w:rPr>
+          <m:t xml:space="preserve">=0,  </m:t>
+        </m:r>
+        <m:r>
+          <m:rPr>
+            <m:sty m:val="p"/>
+          </m:rPr>
+          <w:rPr>
+            <w:rFonts w:ascii="Cambria Math" w:hAnsi="Cambria Math"/>
+            <w:sz w:val="20"/>
+            <w:szCs w:val="20"/>
+          </w:rPr>
+          <m:t>Var</m:t>
+        </m:r>
+        <m:d>
+          <m:dPr>
+            <m:ctrlPr>
+              <w:rPr>
+                <w:rFonts w:ascii="Cambria Math" w:hAnsi="Cambria Math"/>
+                <w:sz w:val="20"/>
+                <w:szCs w:val="20"/>
+              </w:rPr>
+            </m:ctrlPr>
+          </m:dPr>
+          <m:e>
+            <m:sSub>
+              <m:sSubPr>
+                <m:ctrlPr>
+                  <w:rPr>
+                    <w:rFonts w:ascii="Cambria Math" w:hAnsi="Cambria Math"/>
+                    <w:sz w:val="20"/>
+                    <w:szCs w:val="20"/>
+                  </w:rPr>
+                </m:ctrlPr>
+              </m:sSubPr>
+              <m:e>
+                <m:r>
+                  <w:rPr>
+                    <w:rFonts w:ascii="Cambria Math" w:hAnsi="Cambria Math"/>
+                    <w:sz w:val="20"/>
+                    <w:szCs w:val="20"/>
+                  </w:rPr>
+                  <m:t>Y</m:t>
+                </m:r>
+              </m:e>
+              <m:sub>
+                <m:r>
+                  <w:rPr>
+                    <w:rFonts w:ascii="Cambria Math" w:hAnsi="Cambria Math"/>
+                    <w:sz w:val="20"/>
+                    <w:szCs w:val="20"/>
+                  </w:rPr>
+                  <m:t>n</m:t>
+                </m:r>
+              </m:sub>
+            </m:sSub>
+          </m:e>
+        </m:d>
+        <m:r>
+          <w:rPr>
+            <w:rFonts w:ascii="Cambria Math" w:hAnsi="Cambria Math"/>
+            <w:sz w:val="20"/>
+            <w:szCs w:val="20"/>
+          </w:rPr>
+          <m:t>=1</m:t>
+        </m:r>
+      </m:oMath>
+      <w:r>
+        <w:rPr>
+          <w:rFonts w:hint="eastAsia"/>
+          <w:sz w:val="20"/>
+          <w:szCs w:val="20"/>
+        </w:rPr>
+        <w:t>.</w:t>
+      </w:r>
+    </w:p>
+    <w:p>
+      <w:pPr>
+        <w:rPr>
+          <w:sz w:val="20"/>
+          <w:szCs w:val="20"/>
+        </w:rPr>
+      </w:pPr>
+    </w:p>
+    <w:p>
+      <w:pPr>
+        <w:rPr>
+          <w:sz w:val="20"/>
+          <w:szCs w:val="20"/>
+        </w:rPr>
+      </w:pPr>
+      <w:r>
+        <w:rPr>
+          <w:rFonts w:hint="eastAsia"/>
+          <w:sz w:val="20"/>
+          <w:szCs w:val="20"/>
+        </w:rPr>
+        <w:t>定理6.3.3</w:t>
+      </w:r>
+      <w:r>
+        <w:rPr>
+          <w:sz w:val="20"/>
+          <w:szCs w:val="20"/>
+        </w:rPr>
+        <w:t xml:space="preserve"> </w:t>
+      </w:r>
+      <w:r>
+        <w:rPr>
+          <w:rFonts w:hint="eastAsia"/>
+          <w:sz w:val="20"/>
+          <w:szCs w:val="20"/>
+        </w:rPr>
+        <w:t>假设随机变量</w:t>
+      </w:r>
+      <m:oMath>
+        <m:sSub>
+          <m:sSubPr>
+            <m:ctrlPr>
+              <w:rPr>
+                <w:rFonts w:ascii="Cambria Math" w:hAnsi="Cambria Math"/>
+                <w:sz w:val="20"/>
+                <w:szCs w:val="20"/>
+              </w:rPr>
+            </m:ctrlPr>
+          </m:sSubPr>
+          <m:e>
+            <m:r>
+              <w:rPr>
+                <w:rFonts w:ascii="Cambria Math" w:hAnsi="Cambria Math"/>
+                <w:sz w:val="20"/>
+                <w:szCs w:val="20"/>
+              </w:rPr>
+              <m:t>X</m:t>
+            </m:r>
+          </m:e>
+          <m:sub>
+            <m:r>
+              <w:rPr>
+                <w:rFonts w:ascii="Cambria Math" w:hAnsi="Cambria Math"/>
+                <w:sz w:val="20"/>
+                <w:szCs w:val="20"/>
+              </w:rPr>
+              <m:t>1</m:t>
+            </m:r>
+          </m:sub>
+        </m:sSub>
+        <m:r>
+          <w:rPr>
+            <w:rFonts w:ascii="Cambria Math" w:hAnsi="Cambria Math"/>
+            <w:sz w:val="20"/>
+            <w:szCs w:val="20"/>
+          </w:rPr>
+          <m:t>,</m:t>
+        </m:r>
+        <m:sSub>
+          <m:sSubPr>
+            <m:ctrlPr>
+              <w:rPr>
+                <w:rFonts w:ascii="Cambria Math" w:hAnsi="Cambria Math"/>
+                <w:sz w:val="20"/>
+                <w:szCs w:val="20"/>
+              </w:rPr>
+            </m:ctrlPr>
+          </m:sSubPr>
+          <m:e>
+            <m:r>
+              <w:rPr>
+                <w:rFonts w:ascii="Cambria Math" w:hAnsi="Cambria Math"/>
+                <w:sz w:val="20"/>
+                <w:szCs w:val="20"/>
+              </w:rPr>
+              <m:t>X</m:t>
+            </m:r>
+          </m:e>
+          <m:sub>
+            <m:r>
+              <w:rPr>
+                <w:rFonts w:ascii="Cambria Math" w:hAnsi="Cambria Math"/>
+                <w:sz w:val="20"/>
+                <w:szCs w:val="20"/>
+              </w:rPr>
+              <m:t>2</m:t>
+            </m:r>
+          </m:sub>
+        </m:sSub>
+        <m:r>
+          <w:rPr>
+            <w:rFonts w:ascii="Cambria Math" w:hAnsi="Cambria Math"/>
+            <w:sz w:val="20"/>
+            <w:szCs w:val="20"/>
+          </w:rPr>
+          <m:t>,…</m:t>
+        </m:r>
+      </m:oMath>
+      <w:r>
+        <w:rPr>
+          <w:rFonts w:hint="eastAsia"/>
+          <w:sz w:val="20"/>
+          <w:szCs w:val="20"/>
+        </w:rPr>
+        <w:t>是独立的并且</w:t>
+      </w:r>
+      <m:oMath>
+        <m:r>
+          <m:rPr>
+            <m:sty m:val="p"/>
+          </m:rPr>
+          <w:rPr>
+            <w:rFonts w:ascii="Cambria Math" w:hAnsi="Cambria Math"/>
+            <w:sz w:val="20"/>
+            <w:szCs w:val="20"/>
+          </w:rPr>
+          <m:t>E</m:t>
+        </m:r>
+        <m:d>
+          <m:dPr>
+            <m:ctrlPr>
+              <w:rPr>
+                <w:rFonts w:ascii="Cambria Math" w:hAnsi="Cambria Math"/>
+                <w:sz w:val="20"/>
+                <w:szCs w:val="20"/>
+              </w:rPr>
+            </m:ctrlPr>
+          </m:dPr>
+          <m:e>
+            <m:sSup>
+              <m:sSupPr>
+                <m:ctrlPr>
+                  <w:rPr>
+                    <w:rFonts w:ascii="Cambria Math" w:hAnsi="Cambria Math"/>
+                    <w:i/>
+                    <w:sz w:val="20"/>
+                    <w:szCs w:val="20"/>
+                  </w:rPr>
+                </m:ctrlPr>
+              </m:sSupPr>
+              <m:e>
+                <m:d>
+                  <m:dPr>
+                    <m:begChr m:val="|"/>
+                    <m:endChr m:val="|"/>
+                    <m:ctrlPr>
+                      <w:rPr>
+                        <w:rFonts w:ascii="Cambria Math" w:hAnsi="Cambria Math"/>
+                        <w:i/>
+                        <w:sz w:val="20"/>
+                        <w:szCs w:val="20"/>
+                      </w:rPr>
+                    </m:ctrlPr>
+                  </m:dPr>
+                  <m:e>
+                    <m:sSub>
+                      <m:sSubPr>
+                        <m:ctrlPr>
+                          <w:rPr>
+                            <w:rFonts w:ascii="Cambria Math" w:hAnsi="Cambria Math"/>
+                            <w:i/>
+                            <w:sz w:val="20"/>
+                            <w:szCs w:val="20"/>
+                          </w:rPr>
+                        </m:ctrlPr>
+                      </m:sSubPr>
+                      <m:e>
+                        <m:r>
+                          <w:rPr>
+                            <w:rFonts w:ascii="Cambria Math" w:hAnsi="Cambria Math"/>
+                            <w:sz w:val="20"/>
+                            <w:szCs w:val="20"/>
+                          </w:rPr>
+                          <m:t>X</m:t>
+                        </m:r>
+                      </m:e>
+                      <m:sub>
+                        <m:r>
+                          <w:rPr>
+                            <w:rFonts w:ascii="Cambria Math" w:hAnsi="Cambria Math"/>
+                            <w:sz w:val="20"/>
+                            <w:szCs w:val="20"/>
+                          </w:rPr>
+                          <m:t>i</m:t>
+                        </m:r>
+                      </m:sub>
+                    </m:sSub>
+                    <m:r>
+                      <w:rPr>
+                        <w:rFonts w:ascii="Cambria Math" w:hAnsi="Cambria Math"/>
+                        <w:sz w:val="20"/>
+                        <w:szCs w:val="20"/>
+                      </w:rPr>
+                      <m:t>-</m:t>
+                    </m:r>
+                    <m:sSub>
+                      <m:sSubPr>
+                        <m:ctrlPr>
+                          <w:rPr>
+                            <w:rFonts w:ascii="Cambria Math" w:hAnsi="Cambria Math"/>
+                            <w:i/>
+                            <w:sz w:val="20"/>
+                            <w:szCs w:val="20"/>
+                          </w:rPr>
+                        </m:ctrlPr>
+                      </m:sSubPr>
+                      <m:e>
+                        <m:r>
+                          <w:rPr>
+                            <w:rFonts w:ascii="Cambria Math" w:hAnsi="Cambria Math"/>
+                            <w:sz w:val="20"/>
+                            <w:szCs w:val="20"/>
+                          </w:rPr>
+                          <m:t>μ</m:t>
+                        </m:r>
+                      </m:e>
+                      <m:sub>
+                        <m:r>
+                          <w:rPr>
+                            <w:rFonts w:ascii="Cambria Math" w:hAnsi="Cambria Math"/>
+                            <w:sz w:val="20"/>
+                            <w:szCs w:val="20"/>
+                          </w:rPr>
+                          <m:t>i</m:t>
+                        </m:r>
+                      </m:sub>
+                    </m:sSub>
+                  </m:e>
+                </m:d>
+              </m:e>
+              <m:sup>
+                <m:r>
+                  <w:rPr>
+                    <w:rFonts w:ascii="Cambria Math" w:hAnsi="Cambria Math"/>
+                    <w:sz w:val="20"/>
+                    <w:szCs w:val="20"/>
+                  </w:rPr>
+                  <m:t>3</m:t>
+                </m:r>
+              </m:sup>
+            </m:sSup>
+          </m:e>
+        </m:d>
+        <m:r>
+          <w:rPr>
+            <w:rFonts w:ascii="Cambria Math" w:hAnsi="Cambria Math"/>
+            <w:sz w:val="20"/>
+            <w:szCs w:val="20"/>
+          </w:rPr>
+          <m:t>&lt;∞</m:t>
+        </m:r>
+        <m:r>
+          <m:rPr>
+            <m:sty m:val="p"/>
+          </m:rPr>
+          <w:rPr>
+            <w:rFonts w:ascii="Cambria Math" w:hAnsi="Cambria Math"/>
+            <w:sz w:val="20"/>
+            <w:szCs w:val="20"/>
+          </w:rPr>
+          <m:t>,</m:t>
+        </m:r>
+        <m:r>
+          <w:rPr>
+            <w:rFonts w:ascii="Cambria Math" w:hAnsi="Cambria Math"/>
+            <w:sz w:val="20"/>
+            <w:szCs w:val="20"/>
+          </w:rPr>
+          <m:t xml:space="preserve"> i</m:t>
+        </m:r>
+        <m:r>
+          <m:rPr>
+            <m:sty m:val="p"/>
+          </m:rPr>
+          <w:rPr>
+            <w:rFonts w:ascii="Cambria Math" w:hAnsi="Cambria Math"/>
+            <w:sz w:val="20"/>
+            <w:szCs w:val="20"/>
+          </w:rPr>
+          <m:t>=1,2,</m:t>
+        </m:r>
+        <m:r>
+          <m:rPr>
+            <m:sty m:val="p"/>
+          </m:rPr>
+          <w:rPr>
+            <w:rFonts w:ascii="Cambria Math" w:hAnsi="Cambria Math"/>
+            <w:sz w:val="20"/>
+            <w:szCs w:val="20"/>
+          </w:rPr>
+          <m:t>…</m:t>
+        </m:r>
+      </m:oMath>
+      <w:r>
+        <w:rPr>
+          <w:rFonts w:hint="eastAsia"/>
+          <w:sz w:val="20"/>
+          <w:szCs w:val="20"/>
+        </w:rPr>
+        <w:t>.</w:t>
+      </w:r>
+      <w:r>
+        <w:rPr>
+          <w:sz w:val="20"/>
+          <w:szCs w:val="20"/>
+        </w:rPr>
+        <w:t xml:space="preserve"> </w:t>
+      </w:r>
+      <w:r>
+        <w:rPr>
+          <w:rFonts w:hint="eastAsia"/>
+          <w:sz w:val="20"/>
+          <w:szCs w:val="20"/>
+        </w:rPr>
+        <w:t>同样假设</w:t>
+      </w:r>
+    </w:p>
+    <w:p>
+      <w:pPr>
+        <w:rPr>
+          <w:rFonts w:hint="eastAsia"/>
+          <w:sz w:val="20"/>
+          <w:szCs w:val="20"/>
+        </w:rPr>
+      </w:pPr>
+    </w:p>
+    <w:p>
+      <w:pPr>
+        <w:rPr>
+          <w:sz w:val="20"/>
+          <w:szCs w:val="20"/>
+        </w:rPr>
+      </w:pPr>
+      <m:oMathPara>
+        <m:oMathParaPr>
+          <m:jc m:val="right"/>
+        </m:oMathParaPr>
+        <m:oMath>
+          <m:func>
+            <m:funcPr>
+              <m:ctrlPr>
+                <w:rPr>
+                  <w:rFonts w:ascii="Cambria Math" w:hAnsi="Cambria Math"/>
+                  <w:sz w:val="20"/>
+                  <w:szCs w:val="20"/>
+                </w:rPr>
+              </m:ctrlPr>
+            </m:funcPr>
+            <m:fName>
+              <m:limLow>
+                <m:limLowPr>
+                  <m:ctrlPr>
+                    <w:rPr>
+                      <w:rFonts w:ascii="Cambria Math" w:hAnsi="Cambria Math"/>
+                      <w:sz w:val="20"/>
+                      <w:szCs w:val="20"/>
+                    </w:rPr>
+                  </m:ctrlPr>
+                </m:limLowPr>
+                <m:e>
+                  <m:r>
+                    <m:rPr>
+                      <m:sty m:val="p"/>
+                    </m:rPr>
+                    <w:rPr>
+                      <w:rFonts w:ascii="Cambria Math" w:hAnsi="Cambria Math"/>
+                      <w:sz w:val="20"/>
+                      <w:szCs w:val="20"/>
+                    </w:rPr>
+                    <m:t>lim</m:t>
+                  </m:r>
+                </m:e>
+                <m:lim>
+                  <m:r>
+                    <w:rPr>
+                      <w:rFonts w:ascii="Cambria Math" w:hAnsi="Cambria Math"/>
+                      <w:sz w:val="20"/>
+                      <w:szCs w:val="20"/>
+                    </w:rPr>
+                    <m:t>n→∞</m:t>
+                  </m:r>
+                </m:lim>
+              </m:limLow>
+            </m:fName>
+            <m:e>
+              <m:f>
+                <m:fPr>
+                  <m:ctrlPr>
+                    <w:rPr>
+                      <w:rFonts w:ascii="Cambria Math" w:hAnsi="Cambria Math"/>
+                      <w:i/>
+                      <w:sz w:val="20"/>
+                      <w:szCs w:val="20"/>
+                    </w:rPr>
+                  </m:ctrlPr>
+                </m:fPr>
+                <m:num>
+                  <m:nary>
+                    <m:naryPr>
+                      <m:chr m:val="∑"/>
+                      <m:limLoc m:val="subSup"/>
+                      <m:ctrlPr>
+                        <w:rPr>
+                          <w:rFonts w:ascii="Cambria Math" w:hAnsi="Cambria Math"/>
+                          <w:i/>
+                          <w:sz w:val="20"/>
+                          <w:szCs w:val="20"/>
+                        </w:rPr>
+                      </m:ctrlPr>
+                    </m:naryPr>
+                    <m:sub>
+                      <m:r>
+                        <w:rPr>
+                          <w:rFonts w:ascii="Cambria Math" w:hAnsi="Cambria Math"/>
+                          <w:sz w:val="20"/>
+                          <w:szCs w:val="20"/>
+                        </w:rPr>
+                        <m:t>i=1</m:t>
+                      </m:r>
+                    </m:sub>
+                    <m:sup>
+                      <m:r>
+                        <w:rPr>
+                          <w:rFonts w:ascii="Cambria Math" w:hAnsi="Cambria Math"/>
+                          <w:sz w:val="20"/>
+                          <w:szCs w:val="20"/>
+                        </w:rPr>
+                        <m:t>n</m:t>
+                      </m:r>
+                    </m:sup>
+                    <m:e>
+                      <m:r>
+                        <m:rPr>
+                          <m:sty m:val="p"/>
+                        </m:rPr>
+                        <w:rPr>
+                          <w:rFonts w:ascii="Cambria Math" w:hAnsi="Cambria Math"/>
+                          <w:sz w:val="20"/>
+                          <w:szCs w:val="20"/>
+                        </w:rPr>
+                        <m:t>E</m:t>
+                      </m:r>
+                      <m:d>
+                        <m:dPr>
+                          <m:ctrlPr>
+                            <w:rPr>
+                              <w:rFonts w:ascii="Cambria Math" w:hAnsi="Cambria Math"/>
+                              <w:sz w:val="20"/>
+                              <w:szCs w:val="20"/>
+                            </w:rPr>
+                          </m:ctrlPr>
+                        </m:dPr>
+                        <m:e>
+                          <m:sSup>
+                            <m:sSupPr>
+                              <m:ctrlPr>
+                                <w:rPr>
+                                  <w:rFonts w:ascii="Cambria Math" w:hAnsi="Cambria Math"/>
+                                  <w:i/>
+                                  <w:sz w:val="20"/>
+                                  <w:szCs w:val="20"/>
+                                </w:rPr>
+                              </m:ctrlPr>
+                            </m:sSupPr>
+                            <m:e>
+                              <m:d>
+                                <m:dPr>
+                                  <m:begChr m:val="|"/>
+                                  <m:endChr m:val="|"/>
+                                  <m:ctrlPr>
+                                    <w:rPr>
+                                      <w:rFonts w:ascii="Cambria Math" w:hAnsi="Cambria Math"/>
+                                      <w:i/>
+                                      <w:sz w:val="20"/>
+                                      <w:szCs w:val="20"/>
+                                    </w:rPr>
+                                  </m:ctrlPr>
+                                </m:dPr>
+                                <m:e>
+                                  <m:sSub>
+                                    <m:sSubPr>
+                                      <m:ctrlPr>
+                                        <w:rPr>
+                                          <w:rFonts w:ascii="Cambria Math" w:hAnsi="Cambria Math"/>
+                                          <w:i/>
+                                          <w:sz w:val="20"/>
+                                          <w:szCs w:val="20"/>
+                                        </w:rPr>
+                                      </m:ctrlPr>
+                                    </m:sSubPr>
+                                    <m:e>
+                                      <m:r>
+                                        <w:rPr>
+                                          <w:rFonts w:ascii="Cambria Math" w:hAnsi="Cambria Math"/>
+                                          <w:sz w:val="20"/>
+                                          <w:szCs w:val="20"/>
+                                        </w:rPr>
+                                        <m:t>X</m:t>
+                                      </m:r>
+                                    </m:e>
+                                    <m:sub>
+                                      <m:r>
+                                        <w:rPr>
+                                          <w:rFonts w:ascii="Cambria Math" w:hAnsi="Cambria Math"/>
+                                          <w:sz w:val="20"/>
+                                          <w:szCs w:val="20"/>
+                                        </w:rPr>
+                                        <m:t>i</m:t>
+                                      </m:r>
+                                    </m:sub>
+                                  </m:sSub>
+                                  <m:r>
+                                    <w:rPr>
+                                      <w:rFonts w:ascii="Cambria Math" w:hAnsi="Cambria Math"/>
+                                      <w:sz w:val="20"/>
+                                      <w:szCs w:val="20"/>
+                                    </w:rPr>
+                                    <m:t>-</m:t>
+                                  </m:r>
+                                  <m:sSub>
+                                    <m:sSubPr>
+                                      <m:ctrlPr>
+                                        <w:rPr>
+                                          <w:rFonts w:ascii="Cambria Math" w:hAnsi="Cambria Math"/>
+                                          <w:i/>
+                                          <w:sz w:val="20"/>
+                                          <w:szCs w:val="20"/>
+                                        </w:rPr>
+                                      </m:ctrlPr>
+                                    </m:sSubPr>
+                                    <m:e>
+                                      <m:r>
+                                        <w:rPr>
+                                          <w:rFonts w:ascii="Cambria Math" w:hAnsi="Cambria Math"/>
+                                          <w:sz w:val="20"/>
+                                          <w:szCs w:val="20"/>
+                                        </w:rPr>
+                                        <m:t>μ</m:t>
+                                      </m:r>
+                                    </m:e>
+                                    <m:sub>
+                                      <m:r>
+                                        <w:rPr>
+                                          <w:rFonts w:ascii="Cambria Math" w:hAnsi="Cambria Math"/>
+                                          <w:sz w:val="20"/>
+                                          <w:szCs w:val="20"/>
+                                        </w:rPr>
+                                        <m:t>i</m:t>
+                                      </m:r>
+                                    </m:sub>
+                                  </m:sSub>
+                                </m:e>
+                              </m:d>
+                            </m:e>
+                            <m:sup>
+                              <m:r>
+                                <w:rPr>
+                                  <w:rFonts w:ascii="Cambria Math" w:hAnsi="Cambria Math"/>
+                                  <w:sz w:val="20"/>
+                                  <w:szCs w:val="20"/>
+                                </w:rPr>
+                                <m:t>3</m:t>
+                              </m:r>
+                            </m:sup>
+                          </m:sSup>
+                        </m:e>
+                      </m:d>
+                    </m:e>
+                  </m:nary>
+                </m:num>
+                <m:den>
+                  <m:sSup>
+                    <m:sSupPr>
+                      <m:ctrlPr>
+                        <w:rPr>
+                          <w:rFonts w:ascii="Cambria Math" w:hAnsi="Cambria Math"/>
+                          <w:i/>
+                          <w:sz w:val="20"/>
+                          <w:szCs w:val="20"/>
+                        </w:rPr>
+                      </m:ctrlPr>
+                    </m:sSupPr>
+                    <m:e>
+                      <m:d>
+                        <m:dPr>
+                          <m:ctrlPr>
+                            <w:rPr>
+                              <w:rFonts w:ascii="Cambria Math" w:hAnsi="Cambria Math"/>
+                              <w:i/>
+                              <w:sz w:val="20"/>
+                              <w:szCs w:val="20"/>
+                            </w:rPr>
+                          </m:ctrlPr>
+                        </m:dPr>
+                        <m:e>
+                          <m:nary>
+                            <m:naryPr>
+                              <m:chr m:val="∑"/>
+                              <m:limLoc m:val="subSup"/>
+                              <m:ctrlPr>
+                                <w:rPr>
+                                  <w:rFonts w:ascii="Cambria Math" w:hAnsi="Cambria Math"/>
+                                  <w:i/>
+                                  <w:sz w:val="20"/>
+                                  <w:szCs w:val="20"/>
+                                </w:rPr>
+                              </m:ctrlPr>
+                            </m:naryPr>
+                            <m:sub>
+                              <m:r>
+                                <w:rPr>
+                                  <w:rFonts w:ascii="Cambria Math" w:hAnsi="Cambria Math"/>
+                                  <w:sz w:val="20"/>
+                                  <w:szCs w:val="20"/>
+                                </w:rPr>
+                                <m:t>i=1</m:t>
+                              </m:r>
+                            </m:sub>
+                            <m:sup>
+                              <m:r>
+                                <w:rPr>
+                                  <w:rFonts w:ascii="Cambria Math" w:hAnsi="Cambria Math"/>
+                                  <w:sz w:val="20"/>
+                                  <w:szCs w:val="20"/>
+                                </w:rPr>
+                                <m:t>n</m:t>
+                              </m:r>
+                            </m:sup>
+                            <m:e>
+                              <m:sSubSup>
+                                <m:sSubSupPr>
+                                  <m:ctrlPr>
+                                    <w:rPr>
+                                      <w:rFonts w:ascii="Cambria Math" w:hAnsi="Cambria Math"/>
+                                      <w:i/>
+                                      <w:sz w:val="20"/>
+                                      <w:szCs w:val="20"/>
+                                    </w:rPr>
+                                  </m:ctrlPr>
+                                </m:sSubSupPr>
+                                <m:e>
+                                  <m:r>
+                                    <w:rPr>
+                                      <w:rFonts w:ascii="Cambria Math" w:hAnsi="Cambria Math"/>
+                                      <w:sz w:val="20"/>
+                                      <w:szCs w:val="20"/>
+                                    </w:rPr>
+                                    <m:t>σ</m:t>
+                                  </m:r>
+                                </m:e>
+                                <m:sub>
+                                  <m:r>
+                                    <w:rPr>
+                                      <w:rFonts w:ascii="Cambria Math" w:hAnsi="Cambria Math"/>
+                                      <w:sz w:val="20"/>
+                                      <w:szCs w:val="20"/>
+                                    </w:rPr>
+                                    <m:t>i</m:t>
+                                  </m:r>
+                                </m:sub>
+                                <m:sup>
+                                  <m:r>
+                                    <w:rPr>
+                                      <w:rFonts w:ascii="Cambria Math" w:hAnsi="Cambria Math"/>
+                                      <w:sz w:val="20"/>
+                                      <w:szCs w:val="20"/>
+                                    </w:rPr>
+                                    <m:t>2</m:t>
+                                  </m:r>
+                                </m:sup>
+                              </m:sSubSup>
+                            </m:e>
+                          </m:nary>
+                        </m:e>
+                      </m:d>
+                    </m:e>
+                    <m:sup>
+                      <m:r>
+                        <w:rPr>
+                          <w:rFonts w:ascii="Cambria Math" w:hAnsi="Cambria Math"/>
+                          <w:sz w:val="20"/>
+                          <w:szCs w:val="20"/>
+                        </w:rPr>
+                        <m:t>3/2</m:t>
+                      </m:r>
+                    </m:sup>
+                  </m:sSup>
+                </m:den>
+              </m:f>
+            </m:e>
+          </m:func>
+          <m:r>
+            <w:rPr>
+              <w:rFonts w:ascii="Cambria Math" w:hAnsi="Cambria Math"/>
+              <w:sz w:val="20"/>
+              <w:szCs w:val="20"/>
+            </w:rPr>
+            <m:t xml:space="preserve">=0.                                      </m:t>
+          </m:r>
+          <m:d>
+            <m:dPr>
+              <m:ctrlPr>
+                <w:rPr>
+                  <w:rFonts w:ascii="Cambria Math" w:hAnsi="Cambria Math"/>
+                  <w:i/>
+                  <w:sz w:val="20"/>
+                  <w:szCs w:val="20"/>
+                </w:rPr>
+              </m:ctrlPr>
+            </m:dPr>
+            <m:e>
+              <m:r>
+                <w:rPr>
+                  <w:rFonts w:ascii="Cambria Math" w:hAnsi="Cambria Math"/>
+                  <w:sz w:val="20"/>
+                  <w:szCs w:val="20"/>
+                </w:rPr>
+                <m:t>6.3.9</m:t>
+              </m:r>
+            </m:e>
+          </m:d>
+          <m:r>
+            <w:rPr>
+              <w:rFonts w:ascii="Cambria Math" w:hAnsi="Cambria Math"/>
+              <w:sz w:val="20"/>
+              <w:szCs w:val="20"/>
+            </w:rPr>
+            <m:t xml:space="preserve">          </m:t>
+          </m:r>
+        </m:oMath>
+      </m:oMathPara>
+    </w:p>
+    <w:p>
+      <w:pPr>
+        <w:rPr>
+          <w:rFonts w:hint="eastAsia"/>
+          <w:sz w:val="20"/>
+          <w:szCs w:val="20"/>
+        </w:rPr>
+      </w:pPr>
+      <w:r>
+        <w:rPr>
+          <w:rFonts w:hint="eastAsia"/>
+          <w:sz w:val="20"/>
+          <w:szCs w:val="20"/>
+        </w:rPr>
+        <w:t>最后，我们设随机变量</w:t>
+      </w:r>
+      <m:oMath>
+        <m:sSub>
+          <m:sSubPr>
+            <m:ctrlPr>
+              <w:rPr>
+                <w:rFonts w:ascii="Cambria Math" w:hAnsi="Cambria Math"/>
+                <w:sz w:val="20"/>
+                <w:szCs w:val="20"/>
+              </w:rPr>
+            </m:ctrlPr>
+          </m:sSubPr>
+          <m:e>
+            <m:r>
+              <w:rPr>
+                <w:rFonts w:ascii="Cambria Math" w:hAnsi="Cambria Math"/>
+                <w:sz w:val="20"/>
+                <w:szCs w:val="20"/>
+              </w:rPr>
+              <m:t>Y</m:t>
+            </m:r>
+          </m:e>
+          <m:sub>
+            <m:r>
+              <w:rPr>
+                <w:rFonts w:ascii="Cambria Math" w:hAnsi="Cambria Math"/>
+                <w:sz w:val="20"/>
+                <w:szCs w:val="20"/>
+              </w:rPr>
+              <m:t>n</m:t>
+            </m:r>
+          </m:sub>
+        </m:sSub>
+      </m:oMath>
+      <w:r>
+        <w:rPr>
+          <w:rFonts w:hint="eastAsia"/>
+          <w:sz w:val="20"/>
+          <w:szCs w:val="20"/>
+        </w:rPr>
+        <w:t>如公式(</w:t>
+      </w:r>
+      <w:r>
+        <w:rPr>
+          <w:sz w:val="20"/>
+          <w:szCs w:val="20"/>
+        </w:rPr>
+        <w:t>6.3.8)</w:t>
+      </w:r>
+      <w:r>
+        <w:rPr>
+          <w:rFonts w:hint="eastAsia"/>
+          <w:sz w:val="20"/>
+          <w:szCs w:val="20"/>
+        </w:rPr>
+        <w:t>中定义.</w:t>
+      </w:r>
+      <w:r>
+        <w:rPr>
+          <w:sz w:val="20"/>
+          <w:szCs w:val="20"/>
+        </w:rPr>
+        <w:t xml:space="preserve"> </w:t>
+      </w:r>
+      <w:r>
+        <w:rPr>
+          <w:rFonts w:hint="eastAsia"/>
+          <w:sz w:val="20"/>
+          <w:szCs w:val="20"/>
+        </w:rPr>
+        <w:t>则对于每一个固定值x</w:t>
+      </w:r>
+      <w:r>
+        <w:rPr>
+          <w:sz w:val="20"/>
+          <w:szCs w:val="20"/>
+        </w:rPr>
+        <w:t>,</w:t>
+      </w:r>
+    </w:p>
+    <w:p>
+      <w:pPr>
+        <w:rPr>
+          <w:sz w:val="20"/>
+          <w:szCs w:val="20"/>
+        </w:rPr>
+      </w:pPr>
+      <m:oMathPara>
+        <m:oMathParaPr>
+          <m:jc m:val="right"/>
+        </m:oMathParaPr>
+        <m:oMath>
+          <m:func>
+            <m:funcPr>
+              <m:ctrlPr>
+                <w:rPr>
+                  <w:rFonts w:ascii="Cambria Math" w:hAnsi="Cambria Math"/>
+                  <w:sz w:val="20"/>
+                  <w:szCs w:val="20"/>
+                </w:rPr>
+              </m:ctrlPr>
+            </m:funcPr>
+            <m:fName>
+              <m:limLow>
+                <m:limLowPr>
+                  <m:ctrlPr>
+                    <w:rPr>
+                      <w:rFonts w:ascii="Cambria Math" w:hAnsi="Cambria Math"/>
+                      <w:sz w:val="20"/>
+                      <w:szCs w:val="20"/>
+                    </w:rPr>
+                  </m:ctrlPr>
+                </m:limLowPr>
+                <m:e>
+                  <m:r>
+                    <m:rPr>
+                      <m:sty m:val="p"/>
+                    </m:rPr>
+                    <w:rPr>
+                      <w:rFonts w:ascii="Cambria Math" w:hAnsi="Cambria Math"/>
+                      <w:sz w:val="20"/>
+                      <w:szCs w:val="20"/>
+                    </w:rPr>
+                    <m:t>lim</m:t>
+                  </m:r>
+                </m:e>
+                <m:lim>
+                  <m:r>
+                    <w:rPr>
+                      <w:rFonts w:ascii="Cambria Math" w:hAnsi="Cambria Math"/>
+                      <w:sz w:val="20"/>
+                      <w:szCs w:val="20"/>
+                    </w:rPr>
+                    <m:t>n</m:t>
+                  </m:r>
+                  <m:r>
+                    <w:rPr>
+                      <w:rFonts w:ascii="Cambria Math" w:hAnsi="Cambria Math"/>
+                      <w:sz w:val="20"/>
+                      <w:szCs w:val="20"/>
+                    </w:rPr>
+                    <m:t>→∞</m:t>
+                  </m:r>
+                </m:lim>
+              </m:limLow>
+            </m:fName>
+            <m:e>
+              <m:r>
+                <m:rPr>
+                  <m:sty m:val="p"/>
+                </m:rPr>
+                <w:rPr>
+                  <w:rFonts w:ascii="Cambria Math" w:hAnsi="Cambria Math"/>
+                  <w:sz w:val="20"/>
+                  <w:szCs w:val="20"/>
+                </w:rPr>
+                <m:t>Pr</m:t>
+              </m:r>
+              <m:d>
+                <m:dPr>
+                  <m:ctrlPr>
+                    <w:rPr>
+                      <w:rFonts w:ascii="Cambria Math" w:hAnsi="Cambria Math"/>
+                      <w:i/>
+                      <w:sz w:val="20"/>
+                      <w:szCs w:val="20"/>
+                    </w:rPr>
+                  </m:ctrlPr>
+                </m:dPr>
+                <m:e>
+                  <m:sSub>
+                    <m:sSubPr>
+                      <m:ctrlPr>
+                        <w:rPr>
+                          <w:rFonts w:ascii="Cambria Math" w:hAnsi="Cambria Math"/>
+                          <w:sz w:val="20"/>
+                          <w:szCs w:val="20"/>
+                        </w:rPr>
+                      </m:ctrlPr>
+                    </m:sSubPr>
+                    <m:e>
+                      <m:r>
+                        <w:rPr>
+                          <w:rFonts w:ascii="Cambria Math" w:hAnsi="Cambria Math"/>
+                          <w:sz w:val="20"/>
+                          <w:szCs w:val="20"/>
+                        </w:rPr>
+                        <m:t>Y</m:t>
+                      </m:r>
+                    </m:e>
+                    <m:sub>
+                      <m:r>
+                        <w:rPr>
+                          <w:rFonts w:ascii="Cambria Math" w:hAnsi="Cambria Math"/>
+                          <w:sz w:val="20"/>
+                          <w:szCs w:val="20"/>
+                        </w:rPr>
+                        <m:t>n</m:t>
+                      </m:r>
+                    </m:sub>
+                  </m:sSub>
+                  <m:r>
+                    <w:rPr>
+                      <w:rFonts w:ascii="Cambria Math" w:hAnsi="Cambria Math"/>
+                      <w:sz w:val="20"/>
+                      <w:szCs w:val="20"/>
+                    </w:rPr>
+                    <m:t>≤x</m:t>
+                  </m:r>
+                </m:e>
+              </m:d>
+              <m:r>
+                <w:rPr>
+                  <w:rFonts w:ascii="Cambria Math" w:hAnsi="Cambria Math"/>
+                  <w:sz w:val="20"/>
+                  <w:szCs w:val="20"/>
+                </w:rPr>
+                <m:t>=</m:t>
+              </m:r>
+            </m:e>
+          </m:func>
+          <m:r>
+            <m:rPr>
+              <m:sty m:val="p"/>
+            </m:rPr>
+            <w:rPr>
+              <w:rFonts w:ascii="Cambria Math" w:hAnsi="Cambria Math"/>
+              <w:sz w:val="20"/>
+              <w:szCs w:val="20"/>
+            </w:rPr>
+            <m:t>Φ</m:t>
+          </m:r>
+          <m:d>
+            <m:dPr>
+              <m:ctrlPr>
+                <w:rPr>
+                  <w:rFonts w:ascii="Cambria Math" w:hAnsi="Cambria Math"/>
+                  <w:i/>
+                  <w:sz w:val="20"/>
+                  <w:szCs w:val="20"/>
+                </w:rPr>
+              </m:ctrlPr>
+            </m:dPr>
+            <m:e>
+              <m:r>
+                <w:rPr>
+                  <w:rFonts w:ascii="Cambria Math" w:hAnsi="Cambria Math"/>
+                  <w:sz w:val="20"/>
+                  <w:szCs w:val="20"/>
+                </w:rPr>
+                <m:t>x</m:t>
+              </m:r>
+            </m:e>
+          </m:d>
+          <m:r>
+            <w:rPr>
+              <w:rFonts w:ascii="Cambria Math" w:hAnsi="Cambria Math"/>
+              <w:sz w:val="20"/>
+              <w:szCs w:val="20"/>
+            </w:rPr>
+            <m:t xml:space="preserve">.                                           </m:t>
+          </m:r>
+          <m:d>
+            <m:dPr>
+              <m:ctrlPr>
+                <w:rPr>
+                  <w:rFonts w:ascii="Cambria Math" w:hAnsi="Cambria Math"/>
+                  <w:i/>
+                  <w:sz w:val="20"/>
+                  <w:szCs w:val="20"/>
+                </w:rPr>
+              </m:ctrlPr>
+            </m:dPr>
+            <m:e>
+              <m:r>
+                <w:rPr>
+                  <w:rFonts w:ascii="Cambria Math" w:hAnsi="Cambria Math"/>
+                  <w:sz w:val="20"/>
+                  <w:szCs w:val="20"/>
+                </w:rPr>
+                <m:t>6.3.10</m:t>
+              </m:r>
+            </m:e>
+          </m:d>
+          <m:r>
+            <w:rPr>
+              <w:rFonts w:ascii="Cambria Math" w:hAnsi="Cambria Math"/>
+              <w:sz w:val="20"/>
+              <w:szCs w:val="20"/>
+            </w:rPr>
+            <m:t xml:space="preserve"> </m:t>
+          </m:r>
+          <m:r>
+            <w:rPr>
+              <w:rFonts w:ascii="Cambria Math" w:hAnsi="Cambria Math"/>
+              <w:sz w:val="20"/>
+              <w:szCs w:val="20"/>
+            </w:rPr>
+            <m:t xml:space="preserve">  </m:t>
+          </m:r>
+          <m:r>
+            <w:rPr>
+              <w:rFonts w:ascii="Cambria Math" w:hAnsi="Cambria Math"/>
+              <w:sz w:val="20"/>
+              <w:szCs w:val="20"/>
+            </w:rPr>
+            <m:t xml:space="preserve">       </m:t>
+          </m:r>
+        </m:oMath>
+      </m:oMathPara>
+    </w:p>
+    <w:p>
+      <w:pPr>
+        <w:rPr>
+          <w:sz w:val="20"/>
+          <w:szCs w:val="20"/>
+        </w:rPr>
+      </w:pPr>
+    </w:p>
+    <w:p>
+      <w:pPr>
+        <w:rPr>
+          <w:sz w:val="20"/>
+          <w:szCs w:val="20"/>
+        </w:rPr>
+      </w:pPr>
+      <w:r>
+        <w:rPr>
+          <w:rFonts w:hint="eastAsia"/>
+          <w:sz w:val="20"/>
+          <w:szCs w:val="20"/>
+        </w:rPr>
+        <w:t>定义6.3.4</w:t>
+      </w:r>
+      <w:r>
+        <w:rPr>
+          <w:sz w:val="20"/>
+          <w:szCs w:val="20"/>
+        </w:rPr>
+        <w:t xml:space="preserve"> </w:t>
+      </w:r>
+      <w:r>
+        <w:rPr>
+          <w:rFonts w:hint="eastAsia"/>
+          <w:sz w:val="20"/>
+          <w:szCs w:val="20"/>
+        </w:rPr>
+        <w:t>假设随机变量</w:t>
+      </w:r>
+      <m:oMath>
+        <m:sSub>
+          <m:sSubPr>
+            <m:ctrlPr>
+              <w:rPr>
+                <w:rFonts w:ascii="Cambria Math" w:hAnsi="Cambria Math"/>
+                <w:sz w:val="20"/>
+                <w:szCs w:val="20"/>
+              </w:rPr>
+            </m:ctrlPr>
+          </m:sSubPr>
+          <m:e>
+            <m:r>
+              <w:rPr>
+                <w:rFonts w:ascii="Cambria Math" w:hAnsi="Cambria Math"/>
+                <w:sz w:val="20"/>
+                <w:szCs w:val="20"/>
+              </w:rPr>
+              <m:t>X</m:t>
+            </m:r>
+          </m:e>
+          <m:sub>
+            <m:r>
+              <w:rPr>
+                <w:rFonts w:ascii="Cambria Math" w:hAnsi="Cambria Math"/>
+                <w:sz w:val="20"/>
+                <w:szCs w:val="20"/>
+              </w:rPr>
+              <m:t>1</m:t>
+            </m:r>
+          </m:sub>
+        </m:sSub>
+        <m:r>
+          <w:rPr>
+            <w:rFonts w:ascii="Cambria Math" w:hAnsi="Cambria Math"/>
+            <w:sz w:val="20"/>
+            <w:szCs w:val="20"/>
+          </w:rPr>
+          <m:t>,</m:t>
+        </m:r>
+        <m:sSub>
+          <m:sSubPr>
+            <m:ctrlPr>
+              <w:rPr>
+                <w:rFonts w:ascii="Cambria Math" w:hAnsi="Cambria Math"/>
+                <w:sz w:val="20"/>
+                <w:szCs w:val="20"/>
+              </w:rPr>
+            </m:ctrlPr>
+          </m:sSubPr>
+          <m:e>
+            <m:r>
+              <w:rPr>
+                <w:rFonts w:ascii="Cambria Math" w:hAnsi="Cambria Math"/>
+                <w:sz w:val="20"/>
+                <w:szCs w:val="20"/>
+              </w:rPr>
+              <m:t>X</m:t>
+            </m:r>
+          </m:e>
+          <m:sub>
+            <m:r>
+              <w:rPr>
+                <w:rFonts w:ascii="Cambria Math" w:hAnsi="Cambria Math"/>
+                <w:sz w:val="20"/>
+                <w:szCs w:val="20"/>
+              </w:rPr>
+              <m:t>2</m:t>
+            </m:r>
+          </m:sub>
+        </m:sSub>
+        <m:r>
+          <w:rPr>
+            <w:rFonts w:ascii="Cambria Math" w:hAnsi="Cambria Math"/>
+            <w:sz w:val="20"/>
+            <w:szCs w:val="20"/>
+          </w:rPr>
+          <m:t>,…</m:t>
+        </m:r>
+      </m:oMath>
+      <w:r>
+        <w:rPr>
+          <w:rFonts w:hint="eastAsia"/>
+          <w:sz w:val="20"/>
+          <w:szCs w:val="20"/>
+        </w:rPr>
+        <w:t>是独立的并且</w:t>
+      </w:r>
+      <m:oMath>
+        <m:sSub>
+          <m:sSubPr>
+            <m:ctrlPr>
+              <w:rPr>
+                <w:rFonts w:ascii="Cambria Math" w:hAnsi="Cambria Math"/>
+                <w:sz w:val="20"/>
+                <w:szCs w:val="20"/>
+              </w:rPr>
+            </m:ctrlPr>
+          </m:sSubPr>
+          <m:e>
+            <m:r>
+              <w:rPr>
+                <w:rFonts w:ascii="Cambria Math" w:hAnsi="Cambria Math"/>
+                <w:sz w:val="20"/>
+                <w:szCs w:val="20"/>
+              </w:rPr>
+              <m:t>X</m:t>
+            </m:r>
+          </m:e>
+          <m:sub>
+            <m:r>
+              <w:rPr>
+                <w:rFonts w:ascii="Cambria Math" w:hAnsi="Cambria Math"/>
+                <w:sz w:val="20"/>
+                <w:szCs w:val="20"/>
+              </w:rPr>
+              <m:t>i</m:t>
+            </m:r>
+          </m:sub>
+        </m:sSub>
+      </m:oMath>
+      <w:r>
+        <w:rPr>
+          <w:rFonts w:hint="eastAsia"/>
+          <w:sz w:val="20"/>
+          <w:szCs w:val="20"/>
+        </w:rPr>
+        <w:t>是参数为</w:t>
+      </w:r>
+      <m:oMath>
+        <m:sSub>
+          <m:sSubPr>
+            <m:ctrlPr>
+              <w:rPr>
+                <w:rFonts w:ascii="Cambria Math" w:hAnsi="Cambria Math"/>
+                <w:sz w:val="20"/>
+                <w:szCs w:val="20"/>
+              </w:rPr>
+            </m:ctrlPr>
+          </m:sSubPr>
+          <m:e>
+            <m:r>
+              <w:rPr>
+                <w:rFonts w:ascii="Cambria Math" w:hAnsi="Cambria Math"/>
+                <w:sz w:val="20"/>
+                <w:szCs w:val="20"/>
+              </w:rPr>
+              <m:t>p</m:t>
+            </m:r>
+          </m:e>
+          <m:sub>
+            <m:r>
+              <w:rPr>
+                <w:rFonts w:ascii="Cambria Math" w:hAnsi="Cambria Math"/>
+                <w:sz w:val="20"/>
+                <w:szCs w:val="20"/>
+              </w:rPr>
+              <m:t>i</m:t>
+            </m:r>
+          </m:sub>
+        </m:sSub>
+        <m:d>
+          <m:dPr>
+            <m:ctrlPr>
+              <w:rPr>
+                <w:rFonts w:ascii="Cambria Math" w:hAnsi="Cambria Math"/>
+                <w:i/>
+                <w:sz w:val="20"/>
+                <w:szCs w:val="20"/>
+              </w:rPr>
+            </m:ctrlPr>
+          </m:dPr>
+          <m:e>
+            <m:r>
+              <w:rPr>
+                <w:rFonts w:ascii="Cambria Math" w:hAnsi="Cambria Math"/>
+                <w:sz w:val="20"/>
+                <w:szCs w:val="20"/>
+              </w:rPr>
+              <m:t>i=1,2,</m:t>
+            </m:r>
+            <m:r>
+              <w:rPr>
+                <w:rFonts w:ascii="Cambria Math" w:hAnsi="Cambria Math"/>
+                <w:sz w:val="20"/>
+                <w:szCs w:val="20"/>
+              </w:rPr>
+              <m:t>…</m:t>
+            </m:r>
+          </m:e>
+        </m:d>
+      </m:oMath>
+      <w:r>
+        <w:rPr>
+          <w:rFonts w:hint="eastAsia"/>
+          <w:sz w:val="20"/>
+          <w:szCs w:val="20"/>
+        </w:rPr>
+        <w:t>的伯努利分布.</w:t>
+      </w:r>
+      <w:r>
+        <w:rPr>
+          <w:sz w:val="20"/>
+          <w:szCs w:val="20"/>
+        </w:rPr>
+        <w:t xml:space="preserve"> </w:t>
+      </w:r>
+      <w:r>
+        <w:rPr>
+          <w:rFonts w:hint="eastAsia"/>
+          <w:sz w:val="20"/>
+          <w:szCs w:val="20"/>
+        </w:rPr>
+        <w:t>假设无穷级数</w:t>
+      </w:r>
+      <m:oMath>
+        <m:nary>
+          <m:naryPr>
+            <m:chr m:val="∑"/>
+            <m:limLoc m:val="subSup"/>
+            <m:ctrlPr>
+              <w:rPr>
+                <w:rFonts w:ascii="Cambria Math" w:hAnsi="Cambria Math"/>
+                <w:sz w:val="20"/>
+                <w:szCs w:val="20"/>
+              </w:rPr>
+            </m:ctrlPr>
+          </m:naryPr>
+          <m:sub>
+            <m:r>
+              <w:rPr>
+                <w:rFonts w:ascii="Cambria Math" w:hAnsi="Cambria Math"/>
+                <w:sz w:val="20"/>
+                <w:szCs w:val="20"/>
+              </w:rPr>
+              <m:t>i=1</m:t>
+            </m:r>
+          </m:sub>
+          <m:sup>
+            <m:r>
+              <w:rPr>
+                <w:rFonts w:ascii="Cambria Math" w:hAnsi="Cambria Math"/>
+                <w:sz w:val="20"/>
+                <w:szCs w:val="20"/>
+              </w:rPr>
+              <m:t>∞</m:t>
+            </m:r>
+          </m:sup>
+          <m:e>
+            <m:sSub>
+              <m:sSubPr>
+                <m:ctrlPr>
+                  <w:rPr>
+                    <w:rFonts w:ascii="Cambria Math" w:hAnsi="Cambria Math"/>
+                    <w:i/>
+                    <w:sz w:val="20"/>
+                    <w:szCs w:val="20"/>
+                  </w:rPr>
+                </m:ctrlPr>
+              </m:sSubPr>
+              <m:e>
+                <m:r>
+                  <w:rPr>
+                    <w:rFonts w:ascii="Cambria Math" w:hAnsi="Cambria Math"/>
+                    <w:sz w:val="20"/>
+                    <w:szCs w:val="20"/>
+                  </w:rPr>
+                  <m:t>p</m:t>
+                </m:r>
+              </m:e>
+              <m:sub>
+                <m:r>
+                  <w:rPr>
+                    <w:rFonts w:ascii="Cambria Math" w:hAnsi="Cambria Math"/>
+                    <w:sz w:val="20"/>
+                    <w:szCs w:val="20"/>
+                  </w:rPr>
+                  <m:t>i</m:t>
+                </m:r>
+              </m:sub>
+            </m:sSub>
+            <m:d>
+              <m:dPr>
+                <m:ctrlPr>
+                  <w:rPr>
+                    <w:rFonts w:ascii="Cambria Math" w:hAnsi="Cambria Math"/>
+                    <w:i/>
+                    <w:sz w:val="20"/>
+                    <w:szCs w:val="20"/>
+                  </w:rPr>
+                </m:ctrlPr>
+              </m:dPr>
+              <m:e>
+                <m:r>
+                  <w:rPr>
+                    <w:rFonts w:ascii="Cambria Math" w:hAnsi="Cambria Math"/>
+                    <w:sz w:val="20"/>
+                    <w:szCs w:val="20"/>
+                  </w:rPr>
+                  <m:t>1-</m:t>
+                </m:r>
+                <m:sSub>
+                  <m:sSubPr>
+                    <m:ctrlPr>
+                      <w:rPr>
+                        <w:rFonts w:ascii="Cambria Math" w:hAnsi="Cambria Math"/>
+                        <w:i/>
+                        <w:sz w:val="20"/>
+                        <w:szCs w:val="20"/>
+                      </w:rPr>
+                    </m:ctrlPr>
+                  </m:sSubPr>
+                  <m:e>
+                    <m:r>
+                      <w:rPr>
+                        <w:rFonts w:ascii="Cambria Math" w:hAnsi="Cambria Math"/>
+                        <w:sz w:val="20"/>
+                        <w:szCs w:val="20"/>
+                      </w:rPr>
+                      <m:t>p</m:t>
+                    </m:r>
+                  </m:e>
+                  <m:sub>
+                    <m:r>
+                      <w:rPr>
+                        <w:rFonts w:ascii="Cambria Math" w:hAnsi="Cambria Math"/>
+                        <w:sz w:val="20"/>
+                        <w:szCs w:val="20"/>
+                      </w:rPr>
+                      <m:t>i</m:t>
+                    </m:r>
+                  </m:sub>
+                </m:sSub>
+              </m:e>
+            </m:d>
+          </m:e>
+        </m:nary>
+      </m:oMath>
+      <w:r>
+        <w:rPr>
+          <w:rFonts w:hint="eastAsia"/>
+          <w:sz w:val="20"/>
+          <w:szCs w:val="20"/>
+        </w:rPr>
+        <w:t>是发散的，设</w:t>
+      </w:r>
+    </w:p>
+    <w:p>
+      <w:pPr>
+        <w:rPr>
+          <w:sz w:val="20"/>
+          <w:szCs w:val="20"/>
+        </w:rPr>
+      </w:pPr>
+      <m:oMathPara>
+        <m:oMathParaPr>
+          <m:jc m:val="right"/>
+        </m:oMathParaPr>
+        <m:oMath>
+          <m:sSub>
+            <m:sSubPr>
+              <m:ctrlPr>
+                <w:rPr>
+                  <w:rFonts w:ascii="Cambria Math" w:hAnsi="Cambria Math"/>
+                  <w:sz w:val="20"/>
+                  <w:szCs w:val="20"/>
+                </w:rPr>
+              </m:ctrlPr>
+            </m:sSubPr>
+            <m:e>
+              <m:r>
+                <w:rPr>
+                  <w:rFonts w:ascii="Cambria Math" w:hAnsi="Cambria Math"/>
+                  <w:sz w:val="20"/>
+                  <w:szCs w:val="20"/>
+                </w:rPr>
+                <m:t>Y</m:t>
+              </m:r>
+            </m:e>
+            <m:sub>
+              <m:r>
+                <w:rPr>
+                  <w:rFonts w:ascii="Cambria Math" w:hAnsi="Cambria Math"/>
+                  <w:sz w:val="20"/>
+                  <w:szCs w:val="20"/>
+                </w:rPr>
+                <m:t>n</m:t>
+              </m:r>
+            </m:sub>
+          </m:sSub>
+          <m:r>
+            <w:rPr>
+              <w:rFonts w:ascii="Cambria Math" w:hAnsi="Cambria Math"/>
+              <w:sz w:val="20"/>
+              <w:szCs w:val="20"/>
+            </w:rPr>
+            <m:t>=</m:t>
+          </m:r>
+          <m:f>
+            <m:fPr>
+              <m:ctrlPr>
+                <w:rPr>
+                  <w:rFonts w:ascii="Cambria Math" w:hAnsi="Cambria Math"/>
+                  <w:i/>
+                  <w:sz w:val="20"/>
+                  <w:szCs w:val="20"/>
+                </w:rPr>
+              </m:ctrlPr>
+            </m:fPr>
+            <m:num>
+              <m:nary>
+                <m:naryPr>
+                  <m:chr m:val="∑"/>
+                  <m:limLoc m:val="subSup"/>
+                  <m:ctrlPr>
+                    <w:rPr>
+                      <w:rFonts w:ascii="Cambria Math" w:hAnsi="Cambria Math"/>
+                      <w:i/>
+                      <w:sz w:val="20"/>
+                      <w:szCs w:val="20"/>
+                    </w:rPr>
+                  </m:ctrlPr>
+                </m:naryPr>
+                <m:sub>
+                  <m:r>
+                    <w:rPr>
+                      <w:rFonts w:ascii="Cambria Math" w:hAnsi="Cambria Math"/>
+                      <w:sz w:val="20"/>
+                      <w:szCs w:val="20"/>
+                    </w:rPr>
+                    <m:t>i=1</m:t>
+                  </m:r>
+                </m:sub>
+                <m:sup>
+                  <m:r>
+                    <w:rPr>
+                      <w:rFonts w:ascii="Cambria Math" w:hAnsi="Cambria Math"/>
+                      <w:sz w:val="20"/>
+                      <w:szCs w:val="20"/>
+                    </w:rPr>
+                    <m:t>n</m:t>
+                  </m:r>
+                </m:sup>
+                <m:e>
+                  <m:sSub>
+                    <m:sSubPr>
+                      <m:ctrlPr>
+                        <w:rPr>
+                          <w:rFonts w:ascii="Cambria Math" w:hAnsi="Cambria Math"/>
+                          <w:i/>
+                          <w:sz w:val="20"/>
+                          <w:szCs w:val="20"/>
+                        </w:rPr>
+                      </m:ctrlPr>
+                    </m:sSubPr>
+                    <m:e>
+                      <m:r>
+                        <w:rPr>
+                          <w:rFonts w:ascii="Cambria Math" w:hAnsi="Cambria Math"/>
+                          <w:sz w:val="20"/>
+                          <w:szCs w:val="20"/>
+                        </w:rPr>
+                        <m:t>X</m:t>
+                      </m:r>
+                    </m:e>
+                    <m:sub>
+                      <m:r>
+                        <w:rPr>
+                          <w:rFonts w:ascii="Cambria Math" w:hAnsi="Cambria Math"/>
+                          <w:sz w:val="20"/>
+                          <w:szCs w:val="20"/>
+                        </w:rPr>
+                        <m:t>i</m:t>
+                      </m:r>
+                    </m:sub>
+                  </m:sSub>
+                </m:e>
+              </m:nary>
+              <m:r>
+                <w:rPr>
+                  <w:rFonts w:ascii="Cambria Math" w:hAnsi="Cambria Math"/>
+                  <w:sz w:val="20"/>
+                  <w:szCs w:val="20"/>
+                </w:rPr>
+                <m:t>-</m:t>
+              </m:r>
+              <m:nary>
+                <m:naryPr>
+                  <m:chr m:val="∑"/>
+                  <m:limLoc m:val="subSup"/>
+                  <m:ctrlPr>
+                    <w:rPr>
+                      <w:rFonts w:ascii="Cambria Math" w:hAnsi="Cambria Math"/>
+                      <w:i/>
+                      <w:sz w:val="20"/>
+                      <w:szCs w:val="20"/>
+                    </w:rPr>
+                  </m:ctrlPr>
+                </m:naryPr>
+                <m:sub>
+                  <m:r>
+                    <w:rPr>
+                      <w:rFonts w:ascii="Cambria Math" w:hAnsi="Cambria Math"/>
+                      <w:sz w:val="20"/>
+                      <w:szCs w:val="20"/>
+                    </w:rPr>
+                    <m:t>i=1</m:t>
+                  </m:r>
+                </m:sub>
+                <m:sup>
+                  <m:r>
+                    <w:rPr>
+                      <w:rFonts w:ascii="Cambria Math" w:hAnsi="Cambria Math"/>
+                      <w:sz w:val="20"/>
+                      <w:szCs w:val="20"/>
+                    </w:rPr>
+                    <m:t>n</m:t>
+                  </m:r>
+                </m:sup>
+                <m:e>
+                  <m:sSub>
+                    <m:sSubPr>
+                      <m:ctrlPr>
+                        <w:rPr>
+                          <w:rFonts w:ascii="Cambria Math" w:hAnsi="Cambria Math"/>
+                          <w:i/>
+                          <w:sz w:val="20"/>
+                          <w:szCs w:val="20"/>
+                        </w:rPr>
+                      </m:ctrlPr>
+                    </m:sSubPr>
+                    <m:e>
+                      <m:r>
+                        <w:rPr>
+                          <w:rFonts w:ascii="Cambria Math" w:hAnsi="Cambria Math"/>
+                          <w:sz w:val="20"/>
+                          <w:szCs w:val="20"/>
+                        </w:rPr>
+                        <m:t>p</m:t>
+                      </m:r>
+                    </m:e>
+                    <m:sub>
+                      <m:r>
+                        <w:rPr>
+                          <w:rFonts w:ascii="Cambria Math" w:hAnsi="Cambria Math"/>
+                          <w:sz w:val="20"/>
+                          <w:szCs w:val="20"/>
+                        </w:rPr>
+                        <m:t>i</m:t>
+                      </m:r>
+                    </m:sub>
+                  </m:sSub>
+                </m:e>
+              </m:nary>
+            </m:num>
+            <m:den>
+              <m:sSup>
+                <m:sSupPr>
+                  <m:ctrlPr>
+                    <w:rPr>
+                      <w:rFonts w:ascii="Cambria Math" w:hAnsi="Cambria Math"/>
+                      <w:i/>
+                      <w:sz w:val="20"/>
+                      <w:szCs w:val="20"/>
+                    </w:rPr>
+                  </m:ctrlPr>
+                </m:sSupPr>
+                <m:e>
+                  <m:d>
+                    <m:dPr>
+                      <m:ctrlPr>
+                        <w:rPr>
+                          <w:rFonts w:ascii="Cambria Math" w:hAnsi="Cambria Math"/>
+                          <w:i/>
+                          <w:sz w:val="20"/>
+                          <w:szCs w:val="20"/>
+                        </w:rPr>
+                      </m:ctrlPr>
+                    </m:dPr>
+                    <m:e>
+                      <m:nary>
+                        <m:naryPr>
+                          <m:chr m:val="∑"/>
+                          <m:limLoc m:val="subSup"/>
+                          <m:ctrlPr>
+                            <w:rPr>
+                              <w:rFonts w:ascii="Cambria Math" w:hAnsi="Cambria Math"/>
+                              <w:sz w:val="20"/>
+                              <w:szCs w:val="20"/>
+                            </w:rPr>
+                          </m:ctrlPr>
+                        </m:naryPr>
+                        <m:sub>
+                          <m:r>
+                            <w:rPr>
+                              <w:rFonts w:ascii="Cambria Math" w:hAnsi="Cambria Math"/>
+                              <w:sz w:val="20"/>
+                              <w:szCs w:val="20"/>
+                            </w:rPr>
+                            <m:t>i=1</m:t>
+                          </m:r>
+                        </m:sub>
+                        <m:sup>
+                          <m:r>
+                            <w:rPr>
+                              <w:rFonts w:ascii="Cambria Math" w:hAnsi="Cambria Math"/>
+                              <w:sz w:val="20"/>
+                              <w:szCs w:val="20"/>
+                            </w:rPr>
+                            <m:t>∞</m:t>
+                          </m:r>
+                        </m:sup>
+                        <m:e>
+                          <m:sSub>
+                            <m:sSubPr>
+                              <m:ctrlPr>
+                                <w:rPr>
+                                  <w:rFonts w:ascii="Cambria Math" w:hAnsi="Cambria Math"/>
+                                  <w:i/>
+                                  <w:sz w:val="20"/>
+                                  <w:szCs w:val="20"/>
+                                </w:rPr>
+                              </m:ctrlPr>
+                            </m:sSubPr>
+                            <m:e>
+                              <m:r>
+                                <w:rPr>
+                                  <w:rFonts w:ascii="Cambria Math" w:hAnsi="Cambria Math"/>
+                                  <w:sz w:val="20"/>
+                                  <w:szCs w:val="20"/>
+                                </w:rPr>
+                                <m:t>p</m:t>
+                              </m:r>
+                            </m:e>
+                            <m:sub>
+                              <m:r>
+                                <w:rPr>
+                                  <w:rFonts w:ascii="Cambria Math" w:hAnsi="Cambria Math"/>
+                                  <w:sz w:val="20"/>
+                                  <w:szCs w:val="20"/>
+                                </w:rPr>
+                                <m:t>i</m:t>
+                              </m:r>
+                            </m:sub>
+                          </m:sSub>
+                          <m:d>
+                            <m:dPr>
+                              <m:ctrlPr>
+                                <w:rPr>
+                                  <w:rFonts w:ascii="Cambria Math" w:hAnsi="Cambria Math"/>
+                                  <w:i/>
+                                  <w:sz w:val="20"/>
+                                  <w:szCs w:val="20"/>
+                                </w:rPr>
+                              </m:ctrlPr>
+                            </m:dPr>
+                            <m:e>
+                              <m:r>
+                                <w:rPr>
+                                  <w:rFonts w:ascii="Cambria Math" w:hAnsi="Cambria Math"/>
+                                  <w:sz w:val="20"/>
+                                  <w:szCs w:val="20"/>
+                                </w:rPr>
+                                <m:t>1-</m:t>
+                              </m:r>
+                              <m:sSub>
+                                <m:sSubPr>
+                                  <m:ctrlPr>
+                                    <w:rPr>
+                                      <w:rFonts w:ascii="Cambria Math" w:hAnsi="Cambria Math"/>
+                                      <w:i/>
+                                      <w:sz w:val="20"/>
+                                      <w:szCs w:val="20"/>
+                                    </w:rPr>
+                                  </m:ctrlPr>
+                                </m:sSubPr>
+                                <m:e>
+                                  <m:r>
+                                    <w:rPr>
+                                      <w:rFonts w:ascii="Cambria Math" w:hAnsi="Cambria Math"/>
+                                      <w:sz w:val="20"/>
+                                      <w:szCs w:val="20"/>
+                                    </w:rPr>
+                                    <m:t>p</m:t>
+                                  </m:r>
+                                </m:e>
+                                <m:sub>
+                                  <m:r>
+                                    <w:rPr>
+                                      <w:rFonts w:ascii="Cambria Math" w:hAnsi="Cambria Math"/>
+                                      <w:sz w:val="20"/>
+                                      <w:szCs w:val="20"/>
+                                    </w:rPr>
+                                    <m:t>i</m:t>
+                                  </m:r>
+                                </m:sub>
+                              </m:sSub>
+                            </m:e>
+                          </m:d>
+                        </m:e>
+                      </m:nary>
+                    </m:e>
+                  </m:d>
+                </m:e>
+                <m:sup>
+                  <m:r>
+                    <w:rPr>
+                      <w:rFonts w:ascii="Cambria Math" w:hAnsi="Cambria Math"/>
+                      <w:sz w:val="20"/>
+                      <w:szCs w:val="20"/>
+                    </w:rPr>
+                    <m:t>1/2</m:t>
+                  </m:r>
+                </m:sup>
+              </m:sSup>
+            </m:den>
+          </m:f>
+          <m:r>
+            <w:rPr>
+              <w:rFonts w:ascii="Cambria Math" w:hAnsi="Cambria Math"/>
+              <w:sz w:val="20"/>
+              <w:szCs w:val="20"/>
+            </w:rPr>
+            <m:t xml:space="preserve">.                                     </m:t>
+          </m:r>
+          <m:d>
+            <m:dPr>
+              <m:ctrlPr>
+                <w:rPr>
+                  <w:rFonts w:ascii="Cambria Math" w:hAnsi="Cambria Math"/>
+                  <w:i/>
+                  <w:sz w:val="20"/>
+                  <w:szCs w:val="20"/>
+                </w:rPr>
+              </m:ctrlPr>
+            </m:dPr>
+            <m:e>
+              <m:r>
+                <w:rPr>
+                  <w:rFonts w:ascii="Cambria Math" w:hAnsi="Cambria Math"/>
+                  <w:sz w:val="20"/>
+                  <w:szCs w:val="20"/>
+                </w:rPr>
+                <m:t>6.3.11</m:t>
+              </m:r>
+            </m:e>
+          </m:d>
+          <m:r>
+            <w:rPr>
+              <w:rFonts w:ascii="Cambria Math" w:hAnsi="Cambria Math"/>
+              <w:sz w:val="20"/>
+              <w:szCs w:val="20"/>
+            </w:rPr>
+            <m:t xml:space="preserve"> </m:t>
+          </m:r>
+          <w:bookmarkStart w:id="0" w:name="_GoBack"/>
+          <w:bookmarkEnd w:id="0"/>
+          <m:r>
+            <w:rPr>
+              <w:rFonts w:ascii="Cambria Math" w:hAnsi="Cambria Math"/>
+              <w:sz w:val="20"/>
+              <w:szCs w:val="20"/>
+            </w:rPr>
+            <m:t xml:space="preserve">  </m:t>
+          </m:r>
+          <m:r>
+            <w:rPr>
+              <w:rFonts w:ascii="Cambria Math" w:hAnsi="Cambria Math"/>
+              <w:sz w:val="20"/>
+              <w:szCs w:val="20"/>
+            </w:rPr>
+            <m:t xml:space="preserve">      </m:t>
+          </m:r>
+        </m:oMath>
+      </m:oMathPara>
+    </w:p>
+    <w:p>
+      <w:pPr>
+        <w:rPr>
+          <w:sz w:val="20"/>
+          <w:szCs w:val="20"/>
+        </w:rPr>
+      </w:pPr>
+      <w:r>
+        <w:rPr>
+          <w:rFonts w:hint="eastAsia"/>
+          <w:sz w:val="20"/>
+          <w:szCs w:val="20"/>
+        </w:rPr>
+        <w:t>则对于每一个固定值x</w:t>
+      </w:r>
+      <w:r>
+        <w:rPr>
+          <w:sz w:val="20"/>
+          <w:szCs w:val="20"/>
+        </w:rPr>
+        <w:t>,</w:t>
+      </w:r>
+    </w:p>
+    <w:p>
+      <w:pPr>
+        <w:rPr>
+          <w:sz w:val="20"/>
+          <w:szCs w:val="20"/>
+        </w:rPr>
+      </w:pPr>
+      <m:oMathPara>
+        <m:oMathParaPr>
+          <m:jc m:val="right"/>
+        </m:oMathParaPr>
+        <m:oMath>
+          <m:func>
+            <m:funcPr>
+              <m:ctrlPr>
+                <w:rPr>
+                  <w:rFonts w:ascii="Cambria Math" w:hAnsi="Cambria Math"/>
+                  <w:sz w:val="20"/>
+                  <w:szCs w:val="20"/>
+                </w:rPr>
+              </m:ctrlPr>
+            </m:funcPr>
+            <m:fName>
+              <m:limLow>
+                <m:limLowPr>
+                  <m:ctrlPr>
+                    <w:rPr>
+                      <w:rFonts w:ascii="Cambria Math" w:hAnsi="Cambria Math"/>
+                      <w:sz w:val="20"/>
+                      <w:szCs w:val="20"/>
+                    </w:rPr>
+                  </m:ctrlPr>
+                </m:limLowPr>
+                <m:e>
+                  <m:r>
+                    <m:rPr>
+                      <m:sty m:val="p"/>
+                    </m:rPr>
+                    <w:rPr>
+                      <w:rFonts w:ascii="Cambria Math" w:hAnsi="Cambria Math"/>
+                      <w:sz w:val="20"/>
+                      <w:szCs w:val="20"/>
+                    </w:rPr>
+                    <m:t>lim</m:t>
+                  </m:r>
+                </m:e>
+                <m:lim>
+                  <m:r>
+                    <w:rPr>
+                      <w:rFonts w:ascii="Cambria Math" w:hAnsi="Cambria Math"/>
+                      <w:sz w:val="20"/>
+                      <w:szCs w:val="20"/>
+                    </w:rPr>
+                    <m:t>n→∞</m:t>
+                  </m:r>
+                </m:lim>
+              </m:limLow>
+            </m:fName>
+            <m:e>
+              <m:r>
+                <m:rPr>
+                  <m:sty m:val="p"/>
+                </m:rPr>
+                <w:rPr>
+                  <w:rFonts w:ascii="Cambria Math" w:hAnsi="Cambria Math"/>
+                  <w:sz w:val="20"/>
+                  <w:szCs w:val="20"/>
+                </w:rPr>
+                <m:t>Pr</m:t>
+              </m:r>
+              <m:d>
+                <m:dPr>
+                  <m:ctrlPr>
+                    <w:rPr>
+                      <w:rFonts w:ascii="Cambria Math" w:hAnsi="Cambria Math"/>
+                      <w:i/>
+                      <w:sz w:val="20"/>
+                      <w:szCs w:val="20"/>
+                    </w:rPr>
+                  </m:ctrlPr>
+                </m:dPr>
+                <m:e>
+                  <m:sSub>
+                    <m:sSubPr>
+                      <m:ctrlPr>
+                        <w:rPr>
+                          <w:rFonts w:ascii="Cambria Math" w:hAnsi="Cambria Math"/>
+                          <w:sz w:val="20"/>
+                          <w:szCs w:val="20"/>
+                        </w:rPr>
+                      </m:ctrlPr>
+                    </m:sSubPr>
+                    <m:e>
+                      <m:r>
+                        <w:rPr>
+                          <w:rFonts w:ascii="Cambria Math" w:hAnsi="Cambria Math"/>
+                          <w:sz w:val="20"/>
+                          <w:szCs w:val="20"/>
+                        </w:rPr>
+                        <m:t>Y</m:t>
+                      </m:r>
+                    </m:e>
+                    <m:sub>
+                      <m:r>
+                        <w:rPr>
+                          <w:rFonts w:ascii="Cambria Math" w:hAnsi="Cambria Math"/>
+                          <w:sz w:val="20"/>
+                          <w:szCs w:val="20"/>
+                        </w:rPr>
+                        <m:t>n</m:t>
+                      </m:r>
+                    </m:sub>
+                  </m:sSub>
+                  <m:r>
+                    <w:rPr>
+                      <w:rFonts w:ascii="Cambria Math" w:hAnsi="Cambria Math"/>
+                      <w:sz w:val="20"/>
+                      <w:szCs w:val="20"/>
+                    </w:rPr>
+                    <m:t>≤x</m:t>
+                  </m:r>
+                </m:e>
+              </m:d>
+              <m:r>
+                <w:rPr>
+                  <w:rFonts w:ascii="Cambria Math" w:hAnsi="Cambria Math"/>
+                  <w:sz w:val="20"/>
+                  <w:szCs w:val="20"/>
+                </w:rPr>
+                <m:t>=</m:t>
+              </m:r>
+            </m:e>
+          </m:func>
+          <m:r>
+            <m:rPr>
+              <m:sty m:val="p"/>
+            </m:rPr>
+            <w:rPr>
+              <w:rFonts w:ascii="Cambria Math" w:hAnsi="Cambria Math"/>
+              <w:sz w:val="20"/>
+              <w:szCs w:val="20"/>
+            </w:rPr>
+            <m:t>Φ</m:t>
+          </m:r>
+          <m:d>
+            <m:dPr>
+              <m:ctrlPr>
+                <w:rPr>
+                  <w:rFonts w:ascii="Cambria Math" w:hAnsi="Cambria Math"/>
+                  <w:i/>
+                  <w:sz w:val="20"/>
+                  <w:szCs w:val="20"/>
+                </w:rPr>
+              </m:ctrlPr>
+            </m:dPr>
+            <m:e>
+              <m:r>
+                <w:rPr>
+                  <w:rFonts w:ascii="Cambria Math" w:hAnsi="Cambria Math"/>
+                  <w:sz w:val="20"/>
+                  <w:szCs w:val="20"/>
+                </w:rPr>
+                <m:t>x</m:t>
+              </m:r>
+            </m:e>
+          </m:d>
+          <m:r>
+            <w:rPr>
+              <w:rFonts w:ascii="Cambria Math" w:hAnsi="Cambria Math"/>
+              <w:sz w:val="20"/>
+              <w:szCs w:val="20"/>
+            </w:rPr>
+            <m:t xml:space="preserve">.                                           </m:t>
+          </m:r>
+          <m:d>
+            <m:dPr>
+              <m:ctrlPr>
+                <w:rPr>
+                  <w:rFonts w:ascii="Cambria Math" w:hAnsi="Cambria Math"/>
+                  <w:i/>
+                  <w:sz w:val="20"/>
+                  <w:szCs w:val="20"/>
+                </w:rPr>
+              </m:ctrlPr>
+            </m:dPr>
+            <m:e>
+              <m:r>
+                <w:rPr>
+                  <w:rFonts w:ascii="Cambria Math" w:hAnsi="Cambria Math"/>
+                  <w:sz w:val="20"/>
+                  <w:szCs w:val="20"/>
+                </w:rPr>
+                <m:t>6.3.1</m:t>
+              </m:r>
+              <m:r>
+                <w:rPr>
+                  <w:rFonts w:ascii="Cambria Math" w:hAnsi="Cambria Math"/>
+                  <w:sz w:val="20"/>
+                  <w:szCs w:val="20"/>
+                </w:rPr>
+                <m:t>2</m:t>
+              </m:r>
+            </m:e>
+          </m:d>
+          <m:r>
+            <w:rPr>
+              <w:rFonts w:ascii="Cambria Math" w:hAnsi="Cambria Math"/>
+              <w:sz w:val="20"/>
+              <w:szCs w:val="20"/>
+            </w:rPr>
+            <m:t xml:space="preserve">  </m:t>
+          </m:r>
+          <m:r>
+            <w:rPr>
+              <w:rFonts w:ascii="Cambria Math" w:hAnsi="Cambria Math"/>
+              <w:sz w:val="20"/>
+              <w:szCs w:val="20"/>
+            </w:rPr>
+            <m:t xml:space="preserve"> </m:t>
+          </m:r>
+          <m:r>
+            <w:rPr>
+              <w:rFonts w:ascii="Cambria Math" w:hAnsi="Cambria Math"/>
+              <w:sz w:val="20"/>
+              <w:szCs w:val="20"/>
+            </w:rPr>
+            <m:t xml:space="preserve">      </m:t>
+          </m:r>
+        </m:oMath>
+      </m:oMathPara>
+    </w:p>
+    <w:p>
+      <w:pPr>
+        <w:rPr>
+          <w:rFonts w:hint="eastAsia"/>
+          <w:sz w:val="20"/>
+          <w:szCs w:val="20"/>
+        </w:rPr>
+      </w:pPr>
+    </w:p>
+    <w:p>
+      <w:pPr>
+        <w:rPr>
+          <w:rFonts w:hint="eastAsia"/>
           <w:sz w:val="20"/>
           <w:szCs w:val="20"/>
         </w:rPr>

</xml_diff>